<commit_message>
mudei texto do contexto pa novo esquema
</commit_message>
<xml_diff>
--- a/contexto.docx
+++ b/contexto.docx
@@ -192,17 +192,25 @@
       </w:pPr>
       <w:r>
         <w:rPr/>
-        <w:t>O cliente pode efetuar o pedido, que será entregue por um condutor e é constituído por uma data, um modo de pagamento e um preço, calculado a partir do preço da comida e da taxa de entrega. Para além disso terá uma avaliação que terá uma classificação, entre 1 e 5, e poderá ou não ter um texto. As classificações são usadas para calcular a média de classificações do restaurante e do condutor. O pedido estará também associado a um local de entrega, caracterizado pela cidade, nome da rua, número da rua, código postal.</w:t>
-      </w:r>
-    </w:p>
-    <w:p>
-      <w:pPr>
-        <w:pStyle w:val="Normal"/>
-        <w:rPr/>
-      </w:pPr>
-      <w:r>
-        <w:rPr/>
-        <w:t>O Restaurante tem como elementos identificativos o nome, o tipo e a localização, da qual interessa saber o mesmo que o local de entrega. Disponibiliza pratos, cada um com um nome e preço, que constituem os itens pedidos, juntamente com a quantidade de cada prato. Estes itens fazem parte do pedido e estão presentes na fatura, também associada ao pedido composta por um número identificativo, os itens pedidos e a sua quantidade, o preço total e a data.</w:t>
+        <w:t>O cliente pode efetuar o pedido, que será entregue por um condutor e é constituído por uma data, um modo de pagamento e um preço, calculado a partir do preço da comida e da taxa de entrega. Para além disso terá uma avaliação que terá uma classificação, entre 1 e 5, e poderá ou não ter um texto. As classificações são usadas para calcular a média de classificações do condutor. O pedido estará também associado a um local de entrega, caracterizado pela cidade, nome da rua, número da rua, código postal.</w:t>
+      </w:r>
+    </w:p>
+    <w:p>
+      <w:pPr>
+        <w:pStyle w:val="Normal"/>
+        <w:rPr/>
+      </w:pPr>
+      <w:r>
+        <w:rPr/>
+        <w:t xml:space="preserve">O Restaurante tem como elementos identificativos o nome, o tipo, a localização, da qual interessa saber o mesmo que o local de entrega, </w:t>
+      </w:r>
+      <w:r>
+        <w:rPr/>
+        <w:t>e a classificação, é a média de classificações de clientes</w:t>
+      </w:r>
+      <w:r>
+        <w:rPr/>
+        <w:t>. Disponibiliza pratos, cada um com um nome e preço, que constituem os itens pedidos, juntamente com a quantidade de cada prato. Estes itens fazem parte do pedido e estão presentes na fatura, também associada ao pedido composta por um número identificativo, os itens pedidos e a sua quantidade, o preço total e a data.</w:t>
       </w:r>
     </w:p>
     <w:p>
@@ -281,17 +289,7 @@
       </w:r>
       <w:r>
         <w:rPr/>
-        <w:t xml:space="preserve"> -&gt; Person, ss_number, start_date, vehicle_license_plate -&gt; Vehicle,</w:t>
-      </w:r>
-    </w:p>
-    <w:p>
-      <w:pPr>
-        <w:pStyle w:val="Normal"/>
-        <w:rPr/>
-      </w:pPr>
-      <w:r>
-        <w:rPr/>
-        <w:t>ratingID -&gt; Rating)</w:t>
+        <w:t xml:space="preserve"> -&gt; Person, ss_number, start_date, vehicle_license_plate -&gt; Vehicle, ratingID -&gt; Rating)</w:t>
       </w:r>
     </w:p>
     <w:p>
@@ -391,17 +389,7 @@
       </w:r>
       <w:r>
         <w:rPr/>
-        <w:t>, date, price, especification, delivery_fee, customerNIF -&gt; Customer,</w:t>
-      </w:r>
-    </w:p>
-    <w:p>
-      <w:pPr>
-        <w:pStyle w:val="Normal"/>
-        <w:rPr/>
-      </w:pPr>
-      <w:r>
-        <w:rPr/>
-        <w:t xml:space="preserve">driverNIF -&gt; Driver, locationID -&gt; Location, </w:t>
+        <w:t xml:space="preserve">, date, price, especification, delivery_fee, customerNIF -&gt; Customer, driverNIF -&gt; Driver, locationID -&gt; Location, </w:t>
       </w:r>
       <w:bookmarkStart w:id="0" w:name="_GoBack"/>
       <w:bookmarkEnd w:id="0"/>
@@ -509,17 +497,7 @@
       </w:r>
       <w:r>
         <w:rPr/>
-        <w:t xml:space="preserve">, name, NIF, locationID -&gt; Location, ratingID -&gt; Rating, </w:t>
-      </w:r>
-    </w:p>
-    <w:p>
-      <w:pPr>
-        <w:pStyle w:val="Normal"/>
-        <w:rPr/>
-      </w:pPr>
-      <w:r>
-        <w:rPr/>
-        <w:t>restaurantTypeID -&gt; RestaurantType)</w:t>
+        <w:t>, name, NIF, locationID -&gt; Location, ratingID -&gt; Rating, restaurantTypeID -&gt; RestaurantType)</w:t>
       </w:r>
     </w:p>
     <w:p>
@@ -625,7 +603,6 @@
     <w:rPrDefault>
       <w:rPr>
         <w:rFonts w:ascii="Calibri" w:hAnsi="Calibri" w:eastAsia="Calibri" w:cs="" w:asciiTheme="minorHAnsi" w:cstheme="minorBidi" w:eastAsiaTheme="minorHAnsi" w:hAnsiTheme="minorHAnsi"/>
-        <w:sz w:val="22"/>
         <w:szCs w:val="22"/>
         <w:lang w:val="pt-PT" w:eastAsia="en-US" w:bidi="ar-SA"/>
       </w:rPr>

</xml_diff>

<commit_message>
UML e MR alterados
</commit_message>
<xml_diff>
--- a/contexto.docx
+++ b/contexto.docx
@@ -1,10 +1,9 @@
 
 <file path=word/document.xml><?xml version="1.0" encoding="utf-8"?>
-<w:document xmlns:o="urn:schemas-microsoft-com:office:office" xmlns:r="http://schemas.openxmlformats.org/officeDocument/2006/relationships" xmlns:v="urn:schemas-microsoft-com:vml" xmlns:w="http://schemas.openxmlformats.org/wordprocessingml/2006/main" xmlns:w10="urn:schemas-microsoft-com:office:word" xmlns:wp="http://schemas.openxmlformats.org/drawingml/2006/wordprocessingDrawing" xmlns:wps="http://schemas.microsoft.com/office/word/2010/wordprocessingShape" xmlns:wpg="http://schemas.microsoft.com/office/word/2010/wordprocessingGroup" xmlns:mc="http://schemas.openxmlformats.org/markup-compatibility/2006" xmlns:wp14="http://schemas.microsoft.com/office/word/2010/wordprocessingDrawing" xmlns:w14="http://schemas.microsoft.com/office/word/2010/wordml" mc:Ignorable="w14 wp14">
+<w:document xmlns:wpc="http://schemas.microsoft.com/office/word/2010/wordprocessingCanvas" xmlns:cx="http://schemas.microsoft.com/office/drawing/2014/chartex" xmlns:cx1="http://schemas.microsoft.com/office/drawing/2015/9/8/chartex" xmlns:cx2="http://schemas.microsoft.com/office/drawing/2015/10/21/chartex" xmlns:cx3="http://schemas.microsoft.com/office/drawing/2016/5/9/chartex" xmlns:cx4="http://schemas.microsoft.com/office/drawing/2016/5/10/chartex" xmlns:cx5="http://schemas.microsoft.com/office/drawing/2016/5/11/chartex" xmlns:cx6="http://schemas.microsoft.com/office/drawing/2016/5/12/chartex" xmlns:cx7="http://schemas.microsoft.com/office/drawing/2016/5/13/chartex" xmlns:cx8="http://schemas.microsoft.com/office/drawing/2016/5/14/chartex" xmlns:mc="http://schemas.openxmlformats.org/markup-compatibility/2006" xmlns:aink="http://schemas.microsoft.com/office/drawing/2016/ink" xmlns:am3d="http://schemas.microsoft.com/office/drawing/2017/model3d" xmlns:o="urn:schemas-microsoft-com:office:office" xmlns:r="http://schemas.openxmlformats.org/officeDocument/2006/relationships" xmlns:m="http://schemas.openxmlformats.org/officeDocument/2006/math" xmlns:v="urn:schemas-microsoft-com:vml" xmlns:wp14="http://schemas.microsoft.com/office/word/2010/wordprocessingDrawing" xmlns:wp="http://schemas.openxmlformats.org/drawingml/2006/wordprocessingDrawing" xmlns:w10="urn:schemas-microsoft-com:office:word" xmlns:w="http://schemas.openxmlformats.org/wordprocessingml/2006/main" xmlns:w14="http://schemas.microsoft.com/office/word/2010/wordml" xmlns:w15="http://schemas.microsoft.com/office/word/2012/wordml" xmlns:w16cid="http://schemas.microsoft.com/office/word/2016/wordml/cid" xmlns:w16se="http://schemas.microsoft.com/office/word/2015/wordml/symex" xmlns:wpg="http://schemas.microsoft.com/office/word/2010/wordprocessingGroup" xmlns:wpi="http://schemas.microsoft.com/office/word/2010/wordprocessingInk" xmlns:wne="http://schemas.microsoft.com/office/word/2006/wordml" xmlns:wps="http://schemas.microsoft.com/office/word/2010/wordprocessingShape" mc:Ignorable="w14 w15 w16se w16cid wp14">
   <w:body>
     <w:p>
       <w:pPr>
-        <w:pStyle w:val="Normal"/>
         <w:rPr>
           <w:sz w:val="32"/>
           <w:szCs w:val="32"/>
@@ -20,7 +19,6 @@
     </w:p>
     <w:p>
       <w:pPr>
-        <w:pStyle w:val="Normal"/>
         <w:rPr>
           <w:sz w:val="20"/>
           <w:szCs w:val="20"/>
@@ -35,35 +33,26 @@
       </w:r>
       <w:r>
         <w:rPr>
-          <w:rFonts w:cs="Calibri" w:cstheme="minorHAnsi"/>
+          <w:rFonts w:cstheme="minorHAnsi"/>
           <w:color w:val="050505"/>
           <w:sz w:val="20"/>
           <w:szCs w:val="20"/>
-          <w:shd w:fill="FFFFFF" w:val="clear"/>
+          <w:shd w:val="clear" w:color="auto" w:fill="FFFFFF"/>
         </w:rPr>
         <w:t>Charchalis</w:t>
       </w:r>
     </w:p>
     <w:p>
       <w:pPr>
-        <w:pStyle w:val="Normal"/>
         <w:rPr>
           <w:sz w:val="28"/>
           <w:szCs w:val="28"/>
         </w:rPr>
       </w:pPr>
-      <w:r>
-        <w:rPr>
-          <w:sz w:val="28"/>
-          <w:szCs w:val="28"/>
-        </w:rPr>
-      </w:r>
     </w:p>
     <w:p>
       <w:pPr>
-        <w:pStyle w:val="Normal"/>
-        <w:rPr>
-          <w:b/>
+        <w:rPr>
           <w:b/>
           <w:bCs/>
           <w:sz w:val="24"/>
@@ -81,14 +70,12 @@
       </w:r>
     </w:p>
     <w:p>
-      <w:pPr>
-        <w:pStyle w:val="Normal"/>
-        <w:rPr/>
-      </w:pPr>
-      <w:r>
-        <w:rPr/>
+      <w:r>
+        <w:rPr>
+          <w:noProof/>
+        </w:rPr>
         <w:drawing>
-          <wp:anchor behindDoc="0" distT="0" distB="0" distL="0" distR="0" simplePos="0" locked="0" layoutInCell="1" allowOverlap="1" relativeHeight="2">
+          <wp:anchor distT="0" distB="0" distL="0" distR="0" simplePos="0" relativeHeight="2" behindDoc="0" locked="0" layoutInCell="1" allowOverlap="1">
             <wp:simplePos x="0" y="0"/>
             <wp:positionH relativeFrom="column">
               <wp:align>center</wp:align>
@@ -99,7 +86,7 @@
             <wp:extent cx="5400040" cy="3863340"/>
             <wp:effectExtent l="0" t="0" r="0" b="0"/>
             <wp:wrapSquare wrapText="largest"/>
-            <wp:docPr id="1" name="Image1" descr=""/>
+            <wp:docPr id="1" name="Image1"/>
             <wp:cNvGraphicFramePr>
               <a:graphicFrameLocks xmlns:a="http://schemas.openxmlformats.org/drawingml/2006/main" noChangeAspect="1"/>
             </wp:cNvGraphicFramePr>
@@ -107,13 +94,13 @@
               <a:graphicData uri="http://schemas.openxmlformats.org/drawingml/2006/picture">
                 <pic:pic xmlns:pic="http://schemas.openxmlformats.org/drawingml/2006/picture">
                   <pic:nvPicPr>
-                    <pic:cNvPr id="1" name="Image1" descr=""/>
+                    <pic:cNvPr id="1" name="Image1"/>
                     <pic:cNvPicPr>
                       <a:picLocks noChangeAspect="1" noChangeArrowheads="1"/>
                     </pic:cNvPicPr>
                   </pic:nvPicPr>
                   <pic:blipFill>
-                    <a:blip r:embed="rId2"/>
+                    <a:blip r:embed="rId5"/>
                     <a:stretch>
                       <a:fillRect/>
                     </a:stretch>
@@ -136,9 +123,7 @@
     </w:p>
     <w:p>
       <w:pPr>
-        <w:pStyle w:val="Normal"/>
-        <w:rPr>
-          <w:b/>
+        <w:rPr>
           <w:b/>
           <w:bCs/>
           <w:sz w:val="24"/>
@@ -156,81 +141,63 @@
       </w:r>
     </w:p>
     <w:p>
-      <w:pPr>
-        <w:pStyle w:val="Normal"/>
-        <w:rPr/>
-      </w:pPr>
-      <w:r>
-        <w:rPr/>
-        <w:t>De cada cliente interessa saber o nome, o NIF, o email, a data de nascimento, o número de telemóvel e a palavra passe. Isto tudo também é informação necessária relativa a cada condutor, para além do número de segurança social e a data em que começou a trabalhar na plataforma. Para além disso interessa saber as horas de início e de fim da sessão de trabalho do condutor.</w:t>
-      </w:r>
-    </w:p>
-    <w:p>
-      <w:pPr>
-        <w:pStyle w:val="Normal"/>
-        <w:rPr/>
-      </w:pPr>
-      <w:r>
-        <w:rPr/>
-        <w:t>Cada cliente necessita de ter um cartão de crédito, do qual deve ser conhecido o número, o CVV, a data de validade e a rede (VISA, MasterCard, etc.)</w:t>
-      </w:r>
-    </w:p>
-    <w:p>
-      <w:pPr>
-        <w:pStyle w:val="Normal"/>
-        <w:rPr/>
-      </w:pPr>
-      <w:r>
-        <w:rPr/>
-        <w:t>Cada condutor deve ter a si associado um veículo, identificado pela matrícula, do qual interessa saber a marca e o modelo. Um condutor pode ser chefe de equipa, sendo responsável por outros condutores.</w:t>
-      </w:r>
-    </w:p>
-    <w:p>
-      <w:pPr>
-        <w:pStyle w:val="Normal"/>
-        <w:rPr/>
-      </w:pPr>
-      <w:r>
-        <w:rPr/>
-        <w:t>O cliente pode efetuar o pedido, que será entregue por um condutor e é constituído por uma data, um modo de pagamento e um preço, calculado a partir do preço da comida e da taxa de entrega. Para além disso terá uma avaliação que terá uma classificação, entre 1 e 5, e poderá ou não ter um texto. As classificações são usadas para calcular a média de classificações do condutor. O pedido estará também associado a um local de entrega, caracterizado pela cidade, nome da rua, número da rua, código postal.</w:t>
-      </w:r>
-    </w:p>
-    <w:p>
-      <w:pPr>
-        <w:pStyle w:val="Normal"/>
-        <w:rPr/>
-      </w:pPr>
-      <w:r>
-        <w:rPr/>
-        <w:t>O Restaurante tem como elementos identificativos o nome, o tipo, a localização, da qual interessa saber o mesmo que o local de entrega, e a classificação, é a média de classificações de clientes. Disponibiliza pratos, cada um com um nome e preço, que constituem os itens pedidos, juntamente com a quantidade de cada prato. Estes itens fazem parte do pedido e estão presentes na fatura, também associada ao pedido composta por um número identificativo, os itens pedidos e a sua quantidade, o preço total e a data.</w:t>
-      </w:r>
-    </w:p>
-    <w:p>
-      <w:pPr>
-        <w:pStyle w:val="Normal"/>
-        <w:rPr/>
-      </w:pPr>
-      <w:r>
-        <w:rPr/>
-      </w:r>
-    </w:p>
-    <w:p>
-      <w:pPr>
-        <w:pStyle w:val="Normal"/>
-        <w:rPr/>
-      </w:pPr>
-      <w:r>
-        <w:rPr/>
+      <w:r>
+        <w:t xml:space="preserve">De cada cliente interessa saber o nome, o NIF, o email, a data de nascimento, o número de telemóvel e a palavra passe. Isto tudo </w:t>
+      </w:r>
+      <w:r>
+        <w:t>também é informação necessária relativa a cada condutor, para além do número de segurança social e a data em que começou a trabalhar na plataforma. Para além disso interessa saber as horas de início e de fim da sessão de trabalho do condutor.</w:t>
+      </w:r>
+    </w:p>
+    <w:p>
+      <w:r>
+        <w:t xml:space="preserve">Cada cliente </w:t>
+      </w:r>
+      <w:r>
+        <w:t>necessita de ter um cartão de crédito, do qual deve ser conhecido o número, o CVV, a data de validade e a rede (VISA, MasterCard, etc.)</w:t>
+      </w:r>
+    </w:p>
+    <w:p>
+      <w:r>
+        <w:t>Cada condutor deve ter a si associado um veículo, identificado pela matrícula, do qual interessa saber a marca e o model</w:t>
+      </w:r>
+      <w:r>
+        <w:t>o. Um condutor pode ser chefe de equipa, sendo responsável por outros condutores.</w:t>
+      </w:r>
+    </w:p>
+    <w:p>
+      <w:r>
+        <w:t>O cliente pode efetuar o pedido, que será entregue por um condutor e é constituído por uma data, um modo de pagamento e um preço, calculado a partir do preço da comida e da t</w:t>
+      </w:r>
+      <w:r>
+        <w:t xml:space="preserve">axa de entrega. Para além disso terá uma avaliação que terá uma classificação, entre 1 e 5, e poderá ou não ter um texto. As classificações são usadas para calcular a média de classificações do </w:t>
+      </w:r>
+      <w:r>
+        <w:lastRenderedPageBreak/>
+        <w:t>condutor. O pedido estará também associado a um local de entre</w:t>
+      </w:r>
+      <w:r>
+        <w:t>ga, caracterizado pela cidade, nome da rua, número da rua, código postal.</w:t>
+      </w:r>
+    </w:p>
+    <w:p>
+      <w:r>
+        <w:t>O Restaurante tem como elementos identificativos o nome, o tipo, a localização, da qual interessa saber o mesmo que o local de entrega, e a classificação, é a média de classificações</w:t>
+      </w:r>
+      <w:r>
+        <w:t xml:space="preserve"> de clientes. Disponibiliza pratos, cada um com um nome e preço, que constituem os itens pedidos, juntamente com a quantidade de cada prato. Estes itens fazem parte do pedido e estão presentes na fatura, também associada ao pedido composta por um número id</w:t>
+      </w:r>
+      <w:r>
+        <w:t>entificativo, os itens pedidos e a sua quantidade, o preço total e a data.</w:t>
+      </w:r>
+    </w:p>
+    <w:p/>
+    <w:p>
+      <w:r>
         <w:t>Modelo Relacional:</w:t>
       </w:r>
     </w:p>
     <w:p>
-      <w:pPr>
-        <w:pStyle w:val="Normal"/>
-        <w:rPr/>
-      </w:pPr>
-      <w:r>
-        <w:rPr/>
+      <w:r>
         <w:t>Person (</w:t>
       </w:r>
       <w:r>
@@ -240,239 +207,173 @@
         <w:t>NIF</w:t>
       </w:r>
       <w:r>
-        <w:rPr/>
-        <w:t>, name, birth_date, email, phone, password) - Não existe dependências.</w:t>
-      </w:r>
-    </w:p>
-    <w:p>
-      <w:pPr>
-        <w:pStyle w:val="Normal"/>
-        <w:rPr/>
-      </w:pPr>
-      <w:r>
-        <w:rPr/>
-        <w:t>Customer (</w:t>
-      </w:r>
-      <w:r>
-        <w:rPr>
-          <w:u w:val="single"/>
-        </w:rPr>
-        <w:t>customerNIF</w:t>
-      </w:r>
-      <w:r>
-        <w:rPr/>
-        <w:t xml:space="preserve"> -&gt; Person) - Não existe violações, cada Customer está associado a uma pessoa.</w:t>
-      </w:r>
-    </w:p>
-    <w:p>
-      <w:pPr>
-        <w:pStyle w:val="Normal"/>
-        <w:rPr/>
-      </w:pPr>
-      <w:r>
-        <w:rPr/>
-        <w:t>Driver (</w:t>
-      </w:r>
-      <w:r>
-        <w:rPr>
-          <w:u w:val="single"/>
-        </w:rPr>
-        <w:t>driverNIF</w:t>
-      </w:r>
-      <w:r>
-        <w:rPr/>
-        <w:t xml:space="preserve"> -&gt; Person, ss_number, start_date, /</w:t>
-      </w:r>
-      <w:r>
-        <w:rPr>
-          <w:rFonts w:eastAsia="Calibri" w:cs="" w:cstheme="minorBidi" w:eastAsiaTheme="minorHAnsi"/>
-          <w:color w:val="auto"/>
-          <w:kern w:val="0"/>
-          <w:sz w:val="22"/>
-          <w:szCs w:val="22"/>
-          <w:lang w:val="pt-PT" w:eastAsia="en-US" w:bidi="ar-SA"/>
-        </w:rPr>
-        <w:t>rating_average</w:t>
-      </w:r>
-      <w:r>
-        <w:rPr/>
-        <w:t>) - Não existe violações, cada D</w:t>
-      </w:r>
-      <w:r>
-        <w:rPr>
-          <w:rFonts w:eastAsia="Calibri" w:cs="" w:cstheme="minorBidi" w:eastAsiaTheme="minorHAnsi"/>
-          <w:color w:val="auto"/>
-          <w:kern w:val="0"/>
-          <w:sz w:val="22"/>
-          <w:szCs w:val="22"/>
-          <w:lang w:val="pt-PT" w:eastAsia="en-US" w:bidi="ar-SA"/>
-        </w:rPr>
-        <w:t>river</w:t>
-      </w:r>
-      <w:r>
-        <w:rPr/>
-        <w:t xml:space="preserve"> está associado a uma pessoa.</w:t>
-      </w:r>
-    </w:p>
-    <w:p>
-      <w:pPr>
-        <w:pStyle w:val="Normal"/>
-        <w:rPr/>
-      </w:pPr>
-      <w:r>
-        <w:rPr/>
-        <w:t xml:space="preserve">TeamLeader (driver1NIF -&gt; Person, driver2NIF -&gt; Person) </w:t>
-      </w:r>
-    </w:p>
-    <w:p>
-      <w:pPr>
-        <w:pStyle w:val="Normal"/>
-        <w:rPr/>
-      </w:pPr>
-      <w:r>
-        <w:rPr/>
-        <w:t>Vehicle (</w:t>
-      </w:r>
-      <w:r>
-        <w:rPr>
-          <w:u w:val="single"/>
-        </w:rPr>
-        <w:t>license_plate</w:t>
-      </w:r>
-      <w:r>
-        <w:rPr/>
-        <w:t xml:space="preserve">, make, model, driverNIF -&gt; Driver) - Não existe violações, cada </w:t>
-      </w:r>
-      <w:r>
-        <w:rPr>
-          <w:rFonts w:eastAsia="Calibri" w:cs="" w:cstheme="minorBidi" w:eastAsiaTheme="minorHAnsi"/>
-          <w:color w:val="auto"/>
-          <w:kern w:val="0"/>
-          <w:sz w:val="22"/>
-          <w:szCs w:val="22"/>
-          <w:lang w:val="pt-PT" w:eastAsia="en-US" w:bidi="ar-SA"/>
-        </w:rPr>
-        <w:t>Vehicle</w:t>
-      </w:r>
-      <w:r>
-        <w:rPr/>
-        <w:t xml:space="preserve"> está associado a um Driver.</w:t>
-      </w:r>
-    </w:p>
-    <w:p>
-      <w:pPr>
-        <w:pStyle w:val="Normal"/>
-        <w:rPr/>
-      </w:pPr>
-      <w:r>
-        <w:rPr/>
-        <w:t>VehicleDriver (</w:t>
-      </w:r>
-      <w:r>
-        <w:rPr>
-          <w:u w:val="single"/>
-        </w:rPr>
-        <w:t>driverNIF</w:t>
-      </w:r>
-      <w:r>
-        <w:rPr/>
-        <w:t xml:space="preserve"> -&gt; Driver, </w:t>
-      </w:r>
-      <w:r>
-        <w:rPr>
-          <w:u w:val="single"/>
-        </w:rPr>
-        <w:t>vehicle_license_plate</w:t>
-      </w:r>
-      <w:r>
-        <w:rPr/>
-        <w:t xml:space="preserve"> -&gt; Vehicle, begin, end) - </w:t>
-      </w:r>
-      <w:r>
-        <w:rPr/>
-        <w:t>Class associação.</w:t>
-      </w:r>
-    </w:p>
-    <w:p>
-      <w:pPr>
-        <w:pStyle w:val="Normal"/>
-        <w:rPr/>
-      </w:pPr>
-      <w:r>
-        <w:rPr/>
-        <w:t>CreditCard (</w:t>
-      </w:r>
-      <w:r>
-        <w:rPr>
-          <w:u w:val="single"/>
-        </w:rPr>
-        <w:t>number</w:t>
-      </w:r>
-      <w:r>
-        <w:rPr/>
-        <w:t xml:space="preserve">, cvv, exp_date, card_type, customerNIF -&gt; Customer) -  </w:t>
-      </w:r>
-      <w:r>
-        <w:rPr/>
-        <w:t>N</w:t>
-      </w:r>
-      <w:r>
-        <w:rPr/>
-        <w:t xml:space="preserve">ão existe violações, cada </w:t>
-      </w:r>
-      <w:r>
-        <w:rPr>
-          <w:rFonts w:eastAsia="Calibri" w:cs="" w:cstheme="minorBidi" w:eastAsiaTheme="minorHAnsi"/>
-          <w:color w:val="auto"/>
-          <w:kern w:val="0"/>
-          <w:sz w:val="22"/>
-          <w:szCs w:val="22"/>
-          <w:lang w:val="pt-PT" w:eastAsia="en-US" w:bidi="ar-SA"/>
-        </w:rPr>
-        <w:t>CreditCard</w:t>
-      </w:r>
-      <w:r>
-        <w:rPr/>
-        <w:t xml:space="preserve"> está associado a um Customer.</w:t>
-      </w:r>
-    </w:p>
-    <w:p>
-      <w:pPr>
-        <w:pStyle w:val="Normal"/>
-        <w:rPr/>
-      </w:pPr>
-      <w:r>
-        <w:rPr/>
-        <w:t>Order (</w:t>
-      </w:r>
-      <w:r>
-        <w:rPr>
-          <w:u w:val="single"/>
-        </w:rPr>
-        <w:t>orderID</w:t>
-      </w:r>
-      <w:r>
-        <w:rPr/>
-        <w:t xml:space="preserve">, date, price, especification, delivery_fee, customerNIF -&gt; Customer, driverNIF -&gt; Driver, locationID -&gt; Location, </w:t>
+        <w:t>, name, birth_date, email, phone, password)</w:t>
+      </w:r>
+    </w:p>
+    <w:p>
+      <w:r>
+        <w:t xml:space="preserve">Person_FD = </w:t>
       </w:r>
       <w:bookmarkStart w:id="0" w:name="_GoBack"/>
       <w:bookmarkEnd w:id="0"/>
       <w:r>
-        <w:rPr/>
-        <w:t xml:space="preserve">paymentTypeID -&gt; PaymentType, foodID -&gt; Food) - </w:t>
-      </w:r>
-      <w:r>
-        <w:rPr/>
-        <w:t>Não existe violações, cada Order está associada a um Customer, Location, PaymentType e uma Food.</w:t>
-      </w:r>
-    </w:p>
-    <w:p>
-      <w:pPr>
-        <w:pStyle w:val="Normal"/>
-        <w:rPr/>
-      </w:pPr>
-      <w:r>
-        <w:rPr/>
+        <w:t>{NIF -&gt; name, birth_date, email, phone, password}</w:t>
+      </w:r>
+    </w:p>
+    <w:p>
+      <w:r>
+        <w:t>Customer (</w:t>
+      </w:r>
+      <w:r>
+        <w:rPr>
+          <w:u w:val="single"/>
+        </w:rPr>
+        <w:t>customerNIF</w:t>
+      </w:r>
+      <w:r>
+        <w:t xml:space="preserve"> -&gt; Person) - Não existe violações, cada Customer está ass</w:t>
+      </w:r>
+      <w:r>
+        <w:t>ociado a uma pessoa.</w:t>
+      </w:r>
+    </w:p>
+    <w:p>
+      <w:r>
+        <w:t>Driver (</w:t>
+      </w:r>
+      <w:r>
+        <w:rPr>
+          <w:u w:val="single"/>
+        </w:rPr>
+        <w:t>driverNIF</w:t>
+      </w:r>
+      <w:r>
+        <w:t xml:space="preserve"> -&gt; Person, ss_number, start_date</w:t>
+      </w:r>
+      <w:r>
+        <w:t>, team_leader</w:t>
+      </w:r>
+      <w:r>
+        <w:t>, /</w:t>
+      </w:r>
+      <w:r>
+        <w:t>rating_average</w:t>
+      </w:r>
+      <w:r>
+        <w:t>) - Não existe violações, cada D</w:t>
+      </w:r>
+      <w:r>
+        <w:t>river</w:t>
+      </w:r>
+      <w:r>
+        <w:t xml:space="preserve"> está associado a uma pessoa.</w:t>
+      </w:r>
+    </w:p>
+    <w:p>
+      <w:r>
+        <w:t>Vehicle (</w:t>
+      </w:r>
+      <w:r>
+        <w:rPr>
+          <w:u w:val="single"/>
+        </w:rPr>
+        <w:t>license_plate</w:t>
+      </w:r>
+      <w:r>
+        <w:t>, make, model</w:t>
+      </w:r>
+      <w:r>
+        <w:t xml:space="preserve">) - Não existe violações, cada </w:t>
+      </w:r>
+      <w:r>
+        <w:t>Vehicle</w:t>
+      </w:r>
+      <w:r>
+        <w:t xml:space="preserve"> está associado a um Driver.</w:t>
+      </w:r>
+    </w:p>
+    <w:p>
+      <w:r>
+        <w:t>VehicleDriver (</w:t>
+      </w:r>
+      <w:r>
+        <w:rPr>
+          <w:u w:val="single"/>
+        </w:rPr>
+        <w:t>driverNIF</w:t>
+      </w:r>
+      <w:r>
+        <w:t xml:space="preserve"> -&gt; Driver, </w:t>
+      </w:r>
+      <w:r>
+        <w:rPr>
+          <w:u w:val="single"/>
+        </w:rPr>
+        <w:t>vehicle_license_plate</w:t>
+      </w:r>
+      <w:r>
+        <w:t xml:space="preserve"> -&gt; Vehicle, begin, end) - Class associação.</w:t>
+      </w:r>
+    </w:p>
+    <w:p>
+      <w:r>
+        <w:t>Team (</w:t>
+      </w:r>
+      <w:r>
+        <w:rPr>
+          <w:u w:val="single"/>
+        </w:rPr>
+        <w:t>driverNIF</w:t>
+      </w:r>
+      <w:r>
+        <w:t xml:space="preserve"> -&gt; Driver, leaderNIF -&gt; Driver)</w:t>
+      </w:r>
+    </w:p>
+    <w:p>
+      <w:r>
+        <w:t>CreditCard (</w:t>
+      </w:r>
+      <w:r>
+        <w:rPr>
+          <w:u w:val="single"/>
+        </w:rPr>
+        <w:t>number</w:t>
+      </w:r>
+      <w:r>
+        <w:t xml:space="preserve">, cvv, exp_date, card_type, customerNIF -&gt; Customer) </w:t>
+      </w:r>
+      <w:r>
+        <w:t>- Não</w:t>
+      </w:r>
+      <w:r>
+        <w:t xml:space="preserve"> existe violações, cada </w:t>
+      </w:r>
+      <w:r>
+        <w:t>CreditCard</w:t>
+      </w:r>
+      <w:r>
+        <w:t xml:space="preserve"> está associado a um Customer.</w:t>
+      </w:r>
+    </w:p>
+    <w:p>
+      <w:r>
+        <w:t>Order (</w:t>
+      </w:r>
+      <w:r>
+        <w:rPr>
+          <w:u w:val="single"/>
+        </w:rPr>
+        <w:t>orderID</w:t>
+      </w:r>
+      <w:r>
+        <w:t>, date, price, especification, delivery_fee, customerNIF -&gt; Customer, driverNIF -&gt; Driver, locationID -&gt; Location, paymentTypeID -&gt; PaymentType, foodID -&gt; Food) - Não existe violações, cada Order está associada a um Customer, Location, PaymentType e uma Fo</w:t>
+      </w:r>
+      <w:r>
+        <w:t>od.</w:t>
+      </w:r>
+    </w:p>
+    <w:p>
+      <w:r>
         <w:t>PaymentType (</w:t>
       </w:r>
       <w:r>
@@ -482,31 +383,19 @@
         <w:t>paymentTypeID</w:t>
       </w:r>
       <w:r>
-        <w:rPr/>
         <w:t>, type)</w:t>
       </w:r>
       <w:r>
-        <w:rPr>
-          <w:u w:val="none"/>
-        </w:rPr>
         <w:t xml:space="preserve"> - </w:t>
       </w:r>
       <w:bookmarkStart w:id="1" w:name="__DdeLink__156_620791767"/>
       <w:r>
-        <w:rPr>
-          <w:u w:val="none"/>
-        </w:rPr>
         <w:t>Não existe dependências.</w:t>
       </w:r>
       <w:bookmarkEnd w:id="1"/>
     </w:p>
     <w:p>
-      <w:pPr>
-        <w:pStyle w:val="Normal"/>
-        <w:rPr/>
-      </w:pPr>
-      <w:r>
-        <w:rPr/>
+      <w:r>
         <w:t>Review (</w:t>
       </w:r>
       <w:r>
@@ -516,167 +405,88 @@
         <w:t xml:space="preserve">reviewID, </w:t>
       </w:r>
       <w:r>
-        <w:rPr/>
         <w:t xml:space="preserve">rating, text, orderID -&gt; Order) - Não existe violações, cada </w:t>
       </w:r>
       <w:r>
-        <w:rPr>
-          <w:rFonts w:eastAsia="Calibri" w:cs="" w:cstheme="minorBidi" w:eastAsiaTheme="minorHAnsi"/>
-          <w:color w:val="auto"/>
-          <w:kern w:val="0"/>
-          <w:sz w:val="22"/>
-          <w:szCs w:val="22"/>
-          <w:lang w:val="pt-PT" w:eastAsia="en-US" w:bidi="ar-SA"/>
-        </w:rPr>
         <w:t>Review</w:t>
       </w:r>
       <w:r>
-        <w:rPr/>
+        <w:t xml:space="preserve"> está associada a um Order.</w:t>
+      </w:r>
+    </w:p>
+    <w:p>
+      <w:r>
+        <w:t>Rating (</w:t>
+      </w:r>
+      <w:r>
+        <w:rPr>
+          <w:u w:val="single"/>
+        </w:rPr>
+        <w:t>ratingID</w:t>
+      </w:r>
+      <w:r>
+        <w:t xml:space="preserve">, /rating) - </w:t>
+      </w:r>
+      <w:bookmarkStart w:id="2" w:name="__DdeLink__359_620791767"/>
+      <w:r>
+        <w:t>Class associação.</w:t>
+      </w:r>
+      <w:bookmarkEnd w:id="2"/>
+    </w:p>
+    <w:p>
+      <w:r>
+        <w:t>Food (</w:t>
+      </w:r>
+      <w:r>
+        <w:rPr>
+          <w:u w:val="single"/>
+        </w:rPr>
+        <w:t>foodID</w:t>
+      </w:r>
+      <w:r>
+        <w:t>, name, price, rest</w:t>
+      </w:r>
+      <w:r>
+        <w:t xml:space="preserve">aurantID -&gt; Restaurant) - Não existe violações, cada </w:t>
+      </w:r>
+      <w:r>
+        <w:t>Food</w:t>
+      </w:r>
+      <w:r>
+        <w:t xml:space="preserve"> está associada a um Restaurant.</w:t>
+      </w:r>
+    </w:p>
+    <w:p>
+      <w:r>
+        <w:t>Restaurant (</w:t>
+      </w:r>
+      <w:r>
+        <w:rPr>
+          <w:u w:val="single"/>
+        </w:rPr>
+        <w:t>restaurantID</w:t>
+      </w:r>
+      <w:r>
+        <w:t>, name, NIF, locationID -&gt;Location, /</w:t>
+      </w:r>
+      <w:r>
+        <w:t>rating_average</w:t>
+      </w:r>
+      <w:r>
+        <w:t xml:space="preserve">, restaurantTypeID -&gt; RestaurantType) - Não existe violações, cada </w:t>
+      </w:r>
+      <w:r>
+        <w:t>Restaurant</w:t>
+      </w:r>
+      <w:r>
         <w:t xml:space="preserve"> está associad</w:t>
       </w:r>
       <w:r>
-        <w:rPr/>
-        <w:t>a</w:t>
-      </w:r>
-      <w:r>
-        <w:rPr/>
-        <w:t xml:space="preserve"> a um Order.</w:t>
-      </w:r>
-    </w:p>
-    <w:p>
-      <w:pPr>
-        <w:pStyle w:val="Normal"/>
-        <w:rPr/>
-      </w:pPr>
-      <w:r>
-        <w:rPr/>
-        <w:t>Rating (</w:t>
-      </w:r>
-      <w:r>
-        <w:rPr>
-          <w:u w:val="single"/>
-        </w:rPr>
-        <w:t>ratingID</w:t>
-      </w:r>
-      <w:r>
-        <w:rPr/>
-        <w:t xml:space="preserve">, /rating) - </w:t>
-      </w:r>
-      <w:bookmarkStart w:id="2" w:name="__DdeLink__359_620791767"/>
-      <w:r>
-        <w:rPr/>
-        <w:t>Class associação.</w:t>
-      </w:r>
-      <w:bookmarkEnd w:id="2"/>
-    </w:p>
-    <w:p>
-      <w:pPr>
-        <w:pStyle w:val="Normal"/>
-        <w:rPr/>
-      </w:pPr>
-      <w:r>
-        <w:rPr/>
-        <w:t>Food (</w:t>
-      </w:r>
-      <w:r>
-        <w:rPr>
-          <w:u w:val="single"/>
-        </w:rPr>
-        <w:t>foodID</w:t>
-      </w:r>
-      <w:r>
-        <w:rPr/>
-        <w:t xml:space="preserve">, name, price, restaurantID -&gt; Restaurant) - Não existe violações, cada </w:t>
-      </w:r>
-      <w:r>
-        <w:rPr>
-          <w:rFonts w:eastAsia="Calibri" w:cs="" w:cstheme="minorBidi" w:eastAsiaTheme="minorHAnsi"/>
-          <w:color w:val="auto"/>
-          <w:kern w:val="0"/>
-          <w:sz w:val="22"/>
-          <w:szCs w:val="22"/>
-          <w:lang w:val="pt-PT" w:eastAsia="en-US" w:bidi="ar-SA"/>
-        </w:rPr>
-        <w:t>Food</w:t>
-      </w:r>
-      <w:r>
-        <w:rPr/>
-        <w:t xml:space="preserve"> está associad</w:t>
-      </w:r>
-      <w:r>
-        <w:rPr/>
-        <w:t>a</w:t>
-      </w:r>
-      <w:r>
-        <w:rPr/>
-        <w:t xml:space="preserve"> a um Restaurant.</w:t>
-      </w:r>
-    </w:p>
-    <w:p>
-      <w:pPr>
-        <w:pStyle w:val="Normal"/>
-        <w:rPr/>
-      </w:pPr>
-      <w:r>
-        <w:rPr/>
-        <w:t>Restaurant (</w:t>
-      </w:r>
-      <w:r>
-        <w:rPr>
-          <w:u w:val="single"/>
-        </w:rPr>
-        <w:t>restaurantID</w:t>
-      </w:r>
-      <w:r>
-        <w:rPr/>
-        <w:t>, name, NIF, locationID -&gt;Location, /</w:t>
-      </w:r>
-      <w:r>
-        <w:rPr>
-          <w:rFonts w:eastAsia="Calibri" w:cs="" w:cstheme="minorBidi" w:eastAsiaTheme="minorHAnsi"/>
-          <w:color w:val="auto"/>
-          <w:kern w:val="0"/>
-          <w:sz w:val="22"/>
-          <w:szCs w:val="22"/>
-          <w:lang w:val="pt-PT" w:eastAsia="en-US" w:bidi="ar-SA"/>
-        </w:rPr>
-        <w:t>rating_average</w:t>
-      </w:r>
-      <w:r>
-        <w:rPr/>
-        <w:t xml:space="preserve">, restaurantTypeID -&gt; RestaurantType) - Não existe violações, cada </w:t>
-      </w:r>
-      <w:r>
-        <w:rPr>
-          <w:rFonts w:eastAsia="Calibri" w:cs="" w:cstheme="minorBidi" w:eastAsiaTheme="minorHAnsi"/>
-          <w:color w:val="auto"/>
-          <w:kern w:val="0"/>
-          <w:sz w:val="22"/>
-          <w:szCs w:val="22"/>
-          <w:lang w:val="pt-PT" w:eastAsia="en-US" w:bidi="ar-SA"/>
-        </w:rPr>
-        <w:t>Restaurant</w:t>
-      </w:r>
-      <w:r>
-        <w:rPr/>
-        <w:t xml:space="preserve"> está associado a um RestaurantType </w:t>
-      </w:r>
-      <w:r>
-        <w:rPr/>
-        <w:t>e uma Location</w:t>
-      </w:r>
-      <w:r>
-        <w:rPr/>
-        <w:t>.</w:t>
-      </w:r>
-    </w:p>
-    <w:p>
-      <w:pPr>
-        <w:pStyle w:val="Normal"/>
-        <w:rPr/>
-      </w:pPr>
-      <w:r>
-        <w:rPr/>
+        <w:t>o a um RestaurantType e uma Location.</w:t>
+      </w:r>
+    </w:p>
+    <w:p>
+      <w:r>
         <w:t>RestaurantType (</w:t>
       </w:r>
       <w:r>
@@ -686,23 +496,15 @@
         <w:t>restaurantTypeID</w:t>
       </w:r>
       <w:r>
-        <w:rPr/>
         <w:t>, type)</w:t>
       </w:r>
       <w:r>
-        <w:rPr>
-          <w:u w:val="none"/>
-        </w:rPr>
         <w:t xml:space="preserve"> - Não existe dependências.</w:t>
       </w:r>
     </w:p>
     <w:p>
-      <w:pPr>
-        <w:pStyle w:val="Normal"/>
-        <w:rPr/>
-      </w:pPr>
-      <w:r>
-        <w:rPr/>
+      <w:r>
+        <w:lastRenderedPageBreak/>
         <w:t>Location (</w:t>
       </w:r>
       <w:r>
@@ -712,23 +514,14 @@
         <w:t>locationID</w:t>
       </w:r>
       <w:r>
-        <w:rPr/>
         <w:t xml:space="preserve">, city, street_name, street_number, postal_code) - </w:t>
       </w:r>
       <w:r>
-        <w:rPr>
-          <w:u w:val="none"/>
-        </w:rPr>
         <w:t>Não existe dependências.</w:t>
       </w:r>
     </w:p>
     <w:p>
-      <w:pPr>
-        <w:pStyle w:val="Normal"/>
-        <w:rPr/>
-      </w:pPr>
-      <w:r>
-        <w:rPr/>
+      <w:r>
         <w:t>Invoice (</w:t>
       </w:r>
       <w:r>
@@ -738,44 +531,20 @@
         <w:t>id</w:t>
       </w:r>
       <w:r>
-        <w:rPr/>
-        <w:t xml:space="preserve">, /total, date, orderID→Order) - Não existe violações, cada </w:t>
-      </w:r>
-      <w:r>
-        <w:rPr>
-          <w:rFonts w:eastAsia="Calibri" w:cs="" w:cstheme="minorBidi" w:eastAsiaTheme="minorHAnsi"/>
-          <w:color w:val="auto"/>
-          <w:kern w:val="0"/>
-          <w:sz w:val="22"/>
-          <w:szCs w:val="22"/>
-          <w:lang w:val="pt-PT" w:eastAsia="en-US" w:bidi="ar-SA"/>
-        </w:rPr>
+        <w:t xml:space="preserve">, /total, date, orderID→Order) - Não existe </w:t>
+      </w:r>
+      <w:r>
+        <w:t xml:space="preserve">violações, cada </w:t>
+      </w:r>
+      <w:r>
         <w:t>Invoice</w:t>
       </w:r>
       <w:r>
-        <w:rPr/>
-        <w:t xml:space="preserve"> está associad</w:t>
-      </w:r>
-      <w:r>
-        <w:rPr/>
-        <w:t>a</w:t>
-      </w:r>
-      <w:r>
-        <w:rPr/>
-        <w:t xml:space="preserve"> a um Order.</w:t>
-      </w:r>
-    </w:p>
-    <w:p>
-      <w:pPr>
-        <w:pStyle w:val="Normal"/>
-        <w:widowControl/>
-        <w:bidi w:val="0"/>
-        <w:spacing w:lineRule="auto" w:line="259" w:before="0" w:after="160"/>
-        <w:jc w:val="left"/>
-        <w:rPr/>
-      </w:pPr>
-      <w:r>
-        <w:rPr/>
+        <w:t xml:space="preserve"> está associada a um Order.</w:t>
+      </w:r>
+    </w:p>
+    <w:p>
+      <w:r>
         <w:t>InvoiceLine (</w:t>
       </w:r>
       <w:r>
@@ -785,57 +554,32 @@
         <w:t>invoice_lineID</w:t>
       </w:r>
       <w:r>
-        <w:rPr/>
         <w:t xml:space="preserve">, quantity, foodID -&gt; Food, invoiceID -&gt; Invoice) -  Não existe violações, cada </w:t>
       </w:r>
       <w:r>
-        <w:rPr>
-          <w:rFonts w:eastAsia="Calibri" w:cs="" w:cstheme="minorBidi" w:eastAsiaTheme="minorHAnsi"/>
-          <w:color w:val="auto"/>
-          <w:kern w:val="0"/>
-          <w:sz w:val="22"/>
-          <w:szCs w:val="22"/>
-          <w:lang w:val="pt-PT" w:eastAsia="en-US" w:bidi="ar-SA"/>
-        </w:rPr>
         <w:t>InvoiceLine</w:t>
       </w:r>
       <w:r>
-        <w:rPr/>
-        <w:t xml:space="preserve"> está associad</w:t>
-      </w:r>
-      <w:r>
-        <w:rPr/>
-        <w:t>a</w:t>
-      </w:r>
-      <w:r>
-        <w:rPr/>
-        <w:t xml:space="preserve"> a um</w:t>
-      </w:r>
-      <w:r>
-        <w:rPr/>
-        <w:t>a Food e a uma Invoice</w:t>
-      </w:r>
-      <w:r>
-        <w:rPr/>
-        <w:t>.</w:t>
+        <w:t xml:space="preserve"> está associada a uma Food e a uma Invoice.</w:t>
       </w:r>
     </w:p>
     <w:sectPr>
-      <w:type w:val="nextPage"/>
       <w:pgSz w:w="11906" w:h="16838"/>
-      <w:pgMar w:left="1701" w:right="1701" w:header="0" w:top="1417" w:footer="0" w:bottom="1417" w:gutter="0"/>
-      <w:pgNumType w:fmt="decimal"/>
-      <w:formProt w:val="false"/>
-      <w:textDirection w:val="lrTb"/>
-      <w:docGrid w:type="default" w:linePitch="360" w:charSpace="4096"/>
+      <w:pgMar w:top="1417" w:right="1701" w:bottom="1417" w:left="1701" w:header="0" w:footer="0" w:gutter="0"/>
+      <w:cols w:space="720"/>
+      <w:formProt w:val="0"/>
+      <w:docGrid w:linePitch="360" w:charSpace="4096"/>
     </w:sectPr>
   </w:body>
 </w:document>
 </file>
 
 <file path=word/numbering.xml><?xml version="1.0" encoding="utf-8"?>
-<w:numbering xmlns:w="http://schemas.openxmlformats.org/wordprocessingml/2006/main" xmlns:o="urn:schemas-microsoft-com:office:office" xmlns:r="http://schemas.openxmlformats.org/officeDocument/2006/relationships" xmlns:v="urn:schemas-microsoft-com:vml">
-  <w:abstractNum w:abstractNumId="1">
+<w:numbering xmlns:wpc="http://schemas.microsoft.com/office/word/2010/wordprocessingCanvas" xmlns:cx="http://schemas.microsoft.com/office/drawing/2014/chartex" xmlns:cx1="http://schemas.microsoft.com/office/drawing/2015/9/8/chartex" xmlns:cx2="http://schemas.microsoft.com/office/drawing/2015/10/21/chartex" xmlns:cx3="http://schemas.microsoft.com/office/drawing/2016/5/9/chartex" xmlns:cx4="http://schemas.microsoft.com/office/drawing/2016/5/10/chartex" xmlns:cx5="http://schemas.microsoft.com/office/drawing/2016/5/11/chartex" xmlns:cx6="http://schemas.microsoft.com/office/drawing/2016/5/12/chartex" xmlns:cx7="http://schemas.microsoft.com/office/drawing/2016/5/13/chartex" xmlns:cx8="http://schemas.microsoft.com/office/drawing/2016/5/14/chartex" xmlns:mc="http://schemas.openxmlformats.org/markup-compatibility/2006" xmlns:aink="http://schemas.microsoft.com/office/drawing/2016/ink" xmlns:am3d="http://schemas.microsoft.com/office/drawing/2017/model3d" xmlns:o="urn:schemas-microsoft-com:office:office" xmlns:r="http://schemas.openxmlformats.org/officeDocument/2006/relationships" xmlns:m="http://schemas.openxmlformats.org/officeDocument/2006/math" xmlns:v="urn:schemas-microsoft-com:vml" xmlns:wp14="http://schemas.microsoft.com/office/word/2010/wordprocessingDrawing" xmlns:wp="http://schemas.openxmlformats.org/drawingml/2006/wordprocessingDrawing" xmlns:w10="urn:schemas-microsoft-com:office:word" xmlns:w="http://schemas.openxmlformats.org/wordprocessingml/2006/main" xmlns:w14="http://schemas.microsoft.com/office/word/2010/wordml" xmlns:w15="http://schemas.microsoft.com/office/word/2012/wordml" xmlns:w16cid="http://schemas.microsoft.com/office/word/2016/wordml/cid" xmlns:w16se="http://schemas.microsoft.com/office/word/2015/wordml/symex" xmlns:wpg="http://schemas.microsoft.com/office/word/2010/wordprocessingGroup" xmlns:wpi="http://schemas.microsoft.com/office/word/2010/wordprocessingInk" xmlns:wne="http://schemas.microsoft.com/office/word/2006/wordml" xmlns:wps="http://schemas.microsoft.com/office/word/2010/wordprocessingShape" mc:Ignorable="w14 w15 w16se w16cid wp14">
+  <w:abstractNum w:abstractNumId="0" w15:restartNumberingAfterBreak="0">
+    <w:nsid w:val="3E2F573C"/>
+    <w:multiLevelType w:val="multilevel"/>
+    <w:tmpl w:val="B6A0C184"/>
     <w:lvl w:ilvl="0">
       <w:start w:val="1"/>
       <w:numFmt w:val="none"/>
@@ -843,7 +587,7 @@
       <w:lvlText w:val=""/>
       <w:lvlJc w:val="left"/>
       <w:pPr>
-        <w:ind w:left="0" w:hanging="0"/>
+        <w:ind w:left="0" w:firstLine="0"/>
       </w:pPr>
     </w:lvl>
     <w:lvl w:ilvl="1">
@@ -853,7 +597,7 @@
       <w:lvlText w:val=""/>
       <w:lvlJc w:val="left"/>
       <w:pPr>
-        <w:ind w:left="0" w:hanging="0"/>
+        <w:ind w:left="0" w:firstLine="0"/>
       </w:pPr>
     </w:lvl>
     <w:lvl w:ilvl="2">
@@ -863,18 +607,18 @@
       <w:lvlText w:val=""/>
       <w:lvlJc w:val="left"/>
       <w:pPr>
-        <w:ind w:left="0" w:hanging="0"/>
+        <w:ind w:left="0" w:firstLine="0"/>
       </w:pPr>
     </w:lvl>
     <w:lvl w:ilvl="3">
       <w:start w:val="1"/>
-      <w:pStyle w:val="Heading4"/>
       <w:numFmt w:val="none"/>
+      <w:pStyle w:val="Ttulo4"/>
       <w:suff w:val="nothing"/>
       <w:lvlText w:val=""/>
       <w:lvlJc w:val="left"/>
       <w:pPr>
-        <w:ind w:left="0" w:hanging="0"/>
+        <w:ind w:left="0" w:firstLine="0"/>
       </w:pPr>
     </w:lvl>
     <w:lvl w:ilvl="4">
@@ -884,7 +628,7 @@
       <w:lvlText w:val=""/>
       <w:lvlJc w:val="left"/>
       <w:pPr>
-        <w:ind w:left="0" w:hanging="0"/>
+        <w:ind w:left="0" w:firstLine="0"/>
       </w:pPr>
     </w:lvl>
     <w:lvl w:ilvl="5">
@@ -894,7 +638,7 @@
       <w:lvlText w:val=""/>
       <w:lvlJc w:val="left"/>
       <w:pPr>
-        <w:ind w:left="0" w:hanging="0"/>
+        <w:ind w:left="0" w:firstLine="0"/>
       </w:pPr>
     </w:lvl>
     <w:lvl w:ilvl="6">
@@ -904,7 +648,7 @@
       <w:lvlText w:val=""/>
       <w:lvlJc w:val="left"/>
       <w:pPr>
-        <w:ind w:left="0" w:hanging="0"/>
+        <w:ind w:left="0" w:firstLine="0"/>
       </w:pPr>
     </w:lvl>
     <w:lvl w:ilvl="7">
@@ -914,7 +658,7 @@
       <w:lvlText w:val=""/>
       <w:lvlJc w:val="left"/>
       <w:pPr>
-        <w:ind w:left="0" w:hanging="0"/>
+        <w:ind w:left="0" w:firstLine="0"/>
       </w:pPr>
     </w:lvl>
     <w:lvl w:ilvl="8">
@@ -924,41 +668,39 @@
       <w:lvlText w:val=""/>
       <w:lvlJc w:val="left"/>
       <w:pPr>
-        <w:ind w:left="0" w:hanging="0"/>
+        <w:ind w:left="0" w:firstLine="0"/>
       </w:pPr>
     </w:lvl>
   </w:abstractNum>
   <w:num w:numId="1">
-    <w:abstractNumId w:val="1"/>
+    <w:abstractNumId w:val="0"/>
   </w:num>
 </w:numbering>
 </file>
 
 <file path=word/styles.xml><?xml version="1.0" encoding="utf-8"?>
-<w:styles xmlns:w="http://schemas.openxmlformats.org/wordprocessingml/2006/main" xmlns:w14="http://schemas.microsoft.com/office/word/2010/wordml" xmlns:mc="http://schemas.openxmlformats.org/markup-compatibility/2006" mc:Ignorable="w14">
+<w:styles xmlns:mc="http://schemas.openxmlformats.org/markup-compatibility/2006" xmlns:r="http://schemas.openxmlformats.org/officeDocument/2006/relationships" xmlns:w="http://schemas.openxmlformats.org/wordprocessingml/2006/main" xmlns:w14="http://schemas.microsoft.com/office/word/2010/wordml" xmlns:w15="http://schemas.microsoft.com/office/word/2012/wordml" xmlns:w16cid="http://schemas.microsoft.com/office/word/2016/wordml/cid" xmlns:w16se="http://schemas.microsoft.com/office/word/2015/wordml/symex" mc:Ignorable="w14 w15 w16se w16cid">
   <w:docDefaults>
     <w:rPrDefault>
       <w:rPr>
-        <w:rFonts w:ascii="Calibri" w:hAnsi="Calibri" w:eastAsia="Calibri" w:cs="" w:asciiTheme="minorHAnsi" w:cstheme="minorBidi" w:eastAsiaTheme="minorHAnsi" w:hAnsiTheme="minorHAnsi"/>
+        <w:rFonts w:asciiTheme="minorHAnsi" w:eastAsiaTheme="minorHAnsi" w:hAnsiTheme="minorHAnsi" w:cstheme="minorBidi"/>
         <w:szCs w:val="22"/>
         <w:lang w:val="pt-PT" w:eastAsia="en-US" w:bidi="ar-SA"/>
       </w:rPr>
     </w:rPrDefault>
-    <w:pPrDefault>
-      <w:pPr/>
-    </w:pPrDefault>
+    <w:pPrDefault/>
   </w:docDefaults>
   <w:latentStyles w:defLockedState="0" w:defUIPriority="99" w:defSemiHidden="0" w:defUnhideWhenUsed="0" w:defQFormat="0" w:count="376">
     <w:lsdException w:name="Normal" w:uiPriority="0" w:qFormat="1"/>
     <w:lsdException w:name="heading 1" w:uiPriority="9" w:qFormat="1"/>
-    <w:lsdException w:name="heading 2" w:uiPriority="9" w:semiHidden="1" w:unhideWhenUsed="1" w:qFormat="1"/>
-    <w:lsdException w:name="heading 3" w:uiPriority="9" w:semiHidden="1" w:unhideWhenUsed="1" w:qFormat="1"/>
-    <w:lsdException w:name="heading 4" w:uiPriority="9" w:semiHidden="1" w:unhideWhenUsed="1" w:qFormat="1"/>
-    <w:lsdException w:name="heading 5" w:uiPriority="9" w:semiHidden="1" w:unhideWhenUsed="1" w:qFormat="1"/>
-    <w:lsdException w:name="heading 6" w:uiPriority="9" w:semiHidden="1" w:unhideWhenUsed="1" w:qFormat="1"/>
-    <w:lsdException w:name="heading 7" w:uiPriority="9" w:semiHidden="1" w:unhideWhenUsed="1" w:qFormat="1"/>
-    <w:lsdException w:name="heading 8" w:uiPriority="9" w:semiHidden="1" w:unhideWhenUsed="1" w:qFormat="1"/>
-    <w:lsdException w:name="heading 9" w:uiPriority="9" w:semiHidden="1" w:unhideWhenUsed="1" w:qFormat="1"/>
+    <w:lsdException w:name="heading 2" w:semiHidden="1" w:uiPriority="9" w:unhideWhenUsed="1" w:qFormat="1"/>
+    <w:lsdException w:name="heading 3" w:semiHidden="1" w:uiPriority="9" w:unhideWhenUsed="1" w:qFormat="1"/>
+    <w:lsdException w:name="heading 4" w:semiHidden="1" w:uiPriority="9" w:unhideWhenUsed="1" w:qFormat="1"/>
+    <w:lsdException w:name="heading 5" w:semiHidden="1" w:uiPriority="9" w:unhideWhenUsed="1" w:qFormat="1"/>
+    <w:lsdException w:name="heading 6" w:semiHidden="1" w:uiPriority="9" w:unhideWhenUsed="1" w:qFormat="1"/>
+    <w:lsdException w:name="heading 7" w:semiHidden="1" w:uiPriority="9" w:unhideWhenUsed="1" w:qFormat="1"/>
+    <w:lsdException w:name="heading 8" w:semiHidden="1" w:uiPriority="9" w:unhideWhenUsed="1" w:qFormat="1"/>
+    <w:lsdException w:name="heading 9" w:semiHidden="1" w:uiPriority="9" w:unhideWhenUsed="1" w:qFormat="1"/>
     <w:lsdException w:name="index 1" w:semiHidden="1" w:unhideWhenUsed="1"/>
     <w:lsdException w:name="index 2" w:semiHidden="1" w:unhideWhenUsed="1"/>
     <w:lsdException w:name="index 3" w:semiHidden="1" w:unhideWhenUsed="1"/>
@@ -968,22 +710,22 @@
     <w:lsdException w:name="index 7" w:semiHidden="1" w:unhideWhenUsed="1"/>
     <w:lsdException w:name="index 8" w:semiHidden="1" w:unhideWhenUsed="1"/>
     <w:lsdException w:name="index 9" w:semiHidden="1" w:unhideWhenUsed="1"/>
-    <w:lsdException w:name="toc 1" w:uiPriority="39" w:semiHidden="1" w:unhideWhenUsed="1"/>
-    <w:lsdException w:name="toc 2" w:uiPriority="39" w:semiHidden="1" w:unhideWhenUsed="1"/>
-    <w:lsdException w:name="toc 3" w:uiPriority="39" w:semiHidden="1" w:unhideWhenUsed="1"/>
-    <w:lsdException w:name="toc 4" w:uiPriority="39" w:semiHidden="1" w:unhideWhenUsed="1"/>
-    <w:lsdException w:name="toc 5" w:uiPriority="39" w:semiHidden="1" w:unhideWhenUsed="1"/>
-    <w:lsdException w:name="toc 6" w:uiPriority="39" w:semiHidden="1" w:unhideWhenUsed="1"/>
-    <w:lsdException w:name="toc 7" w:uiPriority="39" w:semiHidden="1" w:unhideWhenUsed="1"/>
-    <w:lsdException w:name="toc 8" w:uiPriority="39" w:semiHidden="1" w:unhideWhenUsed="1"/>
-    <w:lsdException w:name="toc 9" w:uiPriority="39" w:semiHidden="1" w:unhideWhenUsed="1"/>
+    <w:lsdException w:name="toc 1" w:semiHidden="1" w:uiPriority="39" w:unhideWhenUsed="1"/>
+    <w:lsdException w:name="toc 2" w:semiHidden="1" w:uiPriority="39" w:unhideWhenUsed="1"/>
+    <w:lsdException w:name="toc 3" w:semiHidden="1" w:uiPriority="39" w:unhideWhenUsed="1"/>
+    <w:lsdException w:name="toc 4" w:semiHidden="1" w:uiPriority="39" w:unhideWhenUsed="1"/>
+    <w:lsdException w:name="toc 5" w:semiHidden="1" w:uiPriority="39" w:unhideWhenUsed="1"/>
+    <w:lsdException w:name="toc 6" w:semiHidden="1" w:uiPriority="39" w:unhideWhenUsed="1"/>
+    <w:lsdException w:name="toc 7" w:semiHidden="1" w:uiPriority="39" w:unhideWhenUsed="1"/>
+    <w:lsdException w:name="toc 8" w:semiHidden="1" w:uiPriority="39" w:unhideWhenUsed="1"/>
+    <w:lsdException w:name="toc 9" w:semiHidden="1" w:uiPriority="39" w:unhideWhenUsed="1"/>
     <w:lsdException w:name="Normal Indent" w:semiHidden="1" w:unhideWhenUsed="1"/>
     <w:lsdException w:name="footnote text" w:semiHidden="1" w:unhideWhenUsed="1"/>
     <w:lsdException w:name="annotation text" w:semiHidden="1" w:unhideWhenUsed="1"/>
     <w:lsdException w:name="header" w:semiHidden="1" w:unhideWhenUsed="1"/>
     <w:lsdException w:name="footer" w:semiHidden="1" w:unhideWhenUsed="1"/>
     <w:lsdException w:name="index heading" w:semiHidden="1" w:unhideWhenUsed="1"/>
-    <w:lsdException w:name="caption" w:uiPriority="35" w:semiHidden="1" w:unhideWhenUsed="1" w:qFormat="1"/>
+    <w:lsdException w:name="caption" w:semiHidden="1" w:uiPriority="35" w:unhideWhenUsed="1" w:qFormat="1"/>
     <w:lsdException w:name="table of figures" w:semiHidden="1" w:unhideWhenUsed="1"/>
     <w:lsdException w:name="envelope address" w:semiHidden="1" w:unhideWhenUsed="1"/>
     <w:lsdException w:name="envelope return" w:semiHidden="1" w:unhideWhenUsed="1"/>
@@ -1014,7 +756,7 @@
     <w:lsdException w:name="Title" w:uiPriority="10" w:qFormat="1"/>
     <w:lsdException w:name="Closing" w:semiHidden="1" w:unhideWhenUsed="1"/>
     <w:lsdException w:name="Signature" w:semiHidden="1" w:unhideWhenUsed="1"/>
-    <w:lsdException w:name="Default Paragraph Font" w:uiPriority="1" w:semiHidden="1" w:unhideWhenUsed="1"/>
+    <w:lsdException w:name="Default Paragraph Font" w:semiHidden="1" w:uiPriority="1" w:unhideWhenUsed="1"/>
     <w:lsdException w:name="Body Text" w:semiHidden="1" w:unhideWhenUsed="1"/>
     <w:lsdException w:name="Body Text Indent" w:semiHidden="1" w:unhideWhenUsed="1"/>
     <w:lsdException w:name="List Continue" w:semiHidden="1" w:unhideWhenUsed="1"/>
@@ -1214,8 +956,8 @@
     <w:lsdException w:name="Subtle Reference" w:uiPriority="31" w:qFormat="1"/>
     <w:lsdException w:name="Intense Reference" w:uiPriority="32" w:qFormat="1"/>
     <w:lsdException w:name="Book Title" w:uiPriority="33" w:qFormat="1"/>
-    <w:lsdException w:name="Bibliography" w:uiPriority="37" w:semiHidden="1" w:unhideWhenUsed="1"/>
-    <w:lsdException w:name="TOC Heading" w:uiPriority="39" w:semiHidden="1" w:unhideWhenUsed="1" w:qFormat="1"/>
+    <w:lsdException w:name="Bibliography" w:semiHidden="1" w:uiPriority="37" w:unhideWhenUsed="1"/>
+    <w:lsdException w:name="TOC Heading" w:semiHidden="1" w:uiPriority="39" w:unhideWhenUsed="1" w:qFormat="1"/>
     <w:lsdException w:name="Plain Table 1" w:uiPriority="41"/>
     <w:lsdException w:name="Plain Table 2" w:uiPriority="42"/>
     <w:lsdException w:name="Plain Table 3" w:uiPriority="43"/>
@@ -1326,35 +1068,27 @@
     <w:lsdException w:name="Unresolved Mention" w:semiHidden="1" w:unhideWhenUsed="1"/>
     <w:lsdException w:name="Smart Link" w:semiHidden="1" w:unhideWhenUsed="1"/>
   </w:latentStyles>
-  <w:style w:type="paragraph" w:styleId="Normal" w:default="1">
+  <w:style w:type="paragraph" w:default="1" w:styleId="Normal">
     <w:name w:val="Normal"/>
     <w:qFormat/>
     <w:pPr>
-      <w:widowControl/>
-      <w:bidi w:val="0"/>
-      <w:spacing w:lineRule="auto" w:line="259" w:before="0" w:after="160"/>
-      <w:jc w:val="left"/>
+      <w:spacing w:after="160" w:line="259" w:lineRule="auto"/>
     </w:pPr>
     <w:rPr>
-      <w:rFonts w:ascii="Calibri" w:hAnsi="Calibri" w:eastAsia="Calibri" w:cs="" w:asciiTheme="minorHAnsi" w:cstheme="minorBidi" w:eastAsiaTheme="minorHAnsi" w:hAnsiTheme="minorHAnsi"/>
-      <w:color w:val="auto"/>
-      <w:kern w:val="0"/>
       <w:sz w:val="22"/>
-      <w:szCs w:val="22"/>
-      <w:lang w:val="pt-PT" w:eastAsia="en-US" w:bidi="ar-SA"/>
     </w:rPr>
   </w:style>
-  <w:style w:type="paragraph" w:styleId="Heading4">
-    <w:name w:val="Heading 4"/>
+  <w:style w:type="paragraph" w:styleId="Ttulo4">
+    <w:name w:val="heading 4"/>
     <w:basedOn w:val="Heading"/>
-    <w:next w:val="TextBody"/>
+    <w:next w:val="Corpodetexto"/>
     <w:qFormat/>
     <w:pPr>
       <w:numPr>
         <w:ilvl w:val="3"/>
         <w:numId w:val="1"/>
       </w:numPr>
-      <w:spacing w:before="120" w:after="120"/>
+      <w:spacing w:before="120"/>
       <w:outlineLvl w:val="3"/>
     </w:pPr>
     <w:rPr>
@@ -1366,78 +1100,11 @@
       <w:szCs w:val="27"/>
     </w:rPr>
   </w:style>
-  <w:style w:type="character" w:styleId="DefaultParagraphFont" w:default="1">
+  <w:style w:type="character" w:default="1" w:styleId="Tipodeletrapredefinidodopargrafo">
     <w:name w:val="Default Paragraph Font"/>
     <w:uiPriority w:val="1"/>
     <w:semiHidden/>
     <w:unhideWhenUsed/>
-    <w:qFormat/>
-    <w:rPr/>
-  </w:style>
-  <w:style w:type="paragraph" w:styleId="Heading">
-    <w:name w:val="Heading"/>
-    <w:basedOn w:val="Normal"/>
-    <w:next w:val="TextBody"/>
-    <w:qFormat/>
-    <w:pPr>
-      <w:keepNext w:val="true"/>
-      <w:spacing w:before="240" w:after="120"/>
-    </w:pPr>
-    <w:rPr>
-      <w:rFonts w:ascii="Liberation Sans" w:hAnsi="Liberation Sans" w:eastAsia="Noto Sans CJK SC" w:cs="Lohit Devanagari"/>
-      <w:sz w:val="28"/>
-      <w:szCs w:val="28"/>
-    </w:rPr>
-  </w:style>
-  <w:style w:type="paragraph" w:styleId="TextBody">
-    <w:name w:val="Body Text"/>
-    <w:basedOn w:val="Normal"/>
-    <w:pPr>
-      <w:spacing w:lineRule="auto" w:line="276" w:before="0" w:after="140"/>
-    </w:pPr>
-    <w:rPr/>
-  </w:style>
-  <w:style w:type="paragraph" w:styleId="List">
-    <w:name w:val="List"/>
-    <w:basedOn w:val="TextBody"/>
-    <w:pPr/>
-    <w:rPr>
-      <w:rFonts w:cs="Lohit Devanagari"/>
-    </w:rPr>
-  </w:style>
-  <w:style w:type="paragraph" w:styleId="Caption">
-    <w:name w:val="Caption"/>
-    <w:basedOn w:val="Normal"/>
-    <w:qFormat/>
-    <w:pPr>
-      <w:suppressLineNumbers/>
-      <w:spacing w:before="120" w:after="120"/>
-    </w:pPr>
-    <w:rPr>
-      <w:rFonts w:cs="Lohit Devanagari"/>
-      <w:i/>
-      <w:iCs/>
-      <w:sz w:val="24"/>
-      <w:szCs w:val="24"/>
-    </w:rPr>
-  </w:style>
-  <w:style w:type="paragraph" w:styleId="Index">
-    <w:name w:val="Index"/>
-    <w:basedOn w:val="Normal"/>
-    <w:qFormat/>
-    <w:pPr>
-      <w:suppressLineNumbers/>
-    </w:pPr>
-    <w:rPr>
-      <w:rFonts w:cs="Lohit Devanagari"/>
-    </w:rPr>
-  </w:style>
-  <w:style w:type="numbering" w:styleId="NoList" w:default="1">
-    <w:name w:val="No List"/>
-    <w:uiPriority w:val="99"/>
-    <w:semiHidden/>
-    <w:unhideWhenUsed/>
-    <w:qFormat/>
   </w:style>
   <w:style w:type="table" w:default="1" w:styleId="Tabelanormal">
     <w:name w:val="Normal Table"/>
@@ -1453,6 +1120,68 @@
         <w:right w:w="108" w:type="dxa"/>
       </w:tblCellMar>
     </w:tblPr>
+  </w:style>
+  <w:style w:type="numbering" w:default="1" w:styleId="Semlista">
+    <w:name w:val="No List"/>
+    <w:uiPriority w:val="99"/>
+    <w:semiHidden/>
+    <w:unhideWhenUsed/>
+  </w:style>
+  <w:style w:type="paragraph" w:customStyle="1" w:styleId="Heading">
+    <w:name w:val="Heading"/>
+    <w:basedOn w:val="Normal"/>
+    <w:next w:val="Corpodetexto"/>
+    <w:qFormat/>
+    <w:pPr>
+      <w:keepNext/>
+      <w:spacing w:before="240" w:after="120"/>
+    </w:pPr>
+    <w:rPr>
+      <w:rFonts w:ascii="Liberation Sans" w:eastAsia="Noto Sans CJK SC" w:hAnsi="Liberation Sans" w:cs="Lohit Devanagari"/>
+      <w:sz w:val="28"/>
+      <w:szCs w:val="28"/>
+    </w:rPr>
+  </w:style>
+  <w:style w:type="paragraph" w:styleId="Corpodetexto">
+    <w:name w:val="Body Text"/>
+    <w:basedOn w:val="Normal"/>
+    <w:pPr>
+      <w:spacing w:after="140" w:line="276" w:lineRule="auto"/>
+    </w:pPr>
+  </w:style>
+  <w:style w:type="paragraph" w:styleId="Lista">
+    <w:name w:val="List"/>
+    <w:basedOn w:val="Corpodetexto"/>
+    <w:rPr>
+      <w:rFonts w:cs="Lohit Devanagari"/>
+    </w:rPr>
+  </w:style>
+  <w:style w:type="paragraph" w:styleId="Legenda">
+    <w:name w:val="caption"/>
+    <w:basedOn w:val="Normal"/>
+    <w:qFormat/>
+    <w:pPr>
+      <w:suppressLineNumbers/>
+      <w:spacing w:before="120" w:after="120"/>
+    </w:pPr>
+    <w:rPr>
+      <w:rFonts w:cs="Lohit Devanagari"/>
+      <w:i/>
+      <w:iCs/>
+      <w:sz w:val="24"/>
+      <w:szCs w:val="24"/>
+    </w:rPr>
+  </w:style>
+  <w:style w:type="paragraph" w:customStyle="1" w:styleId="Index">
+    <w:name w:val="Index"/>
+    <w:basedOn w:val="Normal"/>
+    <w:qFormat/>
+    <w:pPr>
+      <w:suppressLineNumbers/>
+    </w:pPr>
+    <w:rPr>
+      <w:rFonts w:cs="Lohit Devanagari"/>
+    </w:rPr>
   </w:style>
 </w:styles>
 </file>

</xml_diff>

<commit_message>
o que vou mandar no email
</commit_message>
<xml_diff>
--- a/contexto.docx
+++ b/contexto.docx
@@ -302,7 +302,7 @@
         <w:pStyle w:val="Normal"/>
         <w:rPr/>
       </w:pPr>
-      <w:ins w:id="2" w:author="Unknown Author" w:date="2020-04-02T22:48:02Z">
+      <w:ins w:id="1" w:author="Unknown Author" w:date="2020-04-02T22:48:02Z">
         <w:r>
           <w:rPr/>
           <w:t>Só um atributo, não viola BCNF.</w:t>
@@ -405,6 +405,12 @@
         <w:rPr/>
         <w:t>FD = {license_plate -&gt; make, model}</w:t>
       </w:r>
+      <w:ins w:id="2" w:author="Unknown Author" w:date="2020-04-02T23:26:18Z">
+        <w:r>
+          <w:rPr/>
+          <w:tab/>
+        </w:r>
+      </w:ins>
     </w:p>
     <w:p>
       <w:pPr>
@@ -421,7 +427,7 @@
         <w:pStyle w:val="Normal"/>
         <w:rPr/>
       </w:pPr>
-      <w:ins w:id="4" w:author="Unknown Author" w:date="2020-04-02T22:48:34Z">
+      <w:ins w:id="3" w:author="Unknown Author" w:date="2020-04-02T22:48:34Z">
         <w:r>
           <w:rPr/>
           <w:t>Não viola BCNF porque todos os atributos à direita são não primos.</w:t>
@@ -532,6 +538,96 @@
         <w:pStyle w:val="Normal"/>
         <w:rPr/>
       </w:pPr>
+      <w:ins w:id="5" w:author="Unknown Author" w:date="2020-04-03T00:11:50Z">
+        <w:r>
+          <w:rPr/>
+          <w:t xml:space="preserve">Não viola BCNF porque </w:t>
+        </w:r>
+      </w:ins>
+      <w:ins w:id="6" w:author="Unknown Author" w:date="2020-04-03T00:13:40Z">
+        <w:r>
+          <w:rPr>
+            <w:rFonts w:eastAsia="Calibri" w:cs="" w:cstheme="minorBidi" w:eastAsiaTheme="minorHAnsi"/>
+            <w:color w:val="auto"/>
+            <w:kern w:val="0"/>
+            <w:sz w:val="22"/>
+            <w:szCs w:val="22"/>
+            <w:lang w:val="pt-PT" w:eastAsia="en-US" w:bidi="ar-SA"/>
+          </w:rPr>
+          <w:t>nenhum atributo no lado direito d</w:t>
+        </w:r>
+      </w:ins>
+      <w:ins w:id="7" w:author="Unknown Author" w:date="2020-04-03T00:13:40Z">
+        <w:r>
+          <w:rPr>
+            <w:rFonts w:eastAsia="Calibri" w:cs="" w:cstheme="minorBidi" w:eastAsiaTheme="minorHAnsi"/>
+            <w:color w:val="auto"/>
+            <w:kern w:val="0"/>
+            <w:sz w:val="22"/>
+            <w:szCs w:val="22"/>
+            <w:lang w:val="pt-PT" w:eastAsia="en-US" w:bidi="ar-SA"/>
+          </w:rPr>
+          <w:t>epende de</w:t>
+        </w:r>
+      </w:ins>
+      <w:ins w:id="8" w:author="Unknown Author" w:date="2020-04-03T00:13:40Z">
+        <w:r>
+          <w:rPr>
+            <w:rFonts w:eastAsia="Calibri" w:cs="" w:cstheme="minorBidi" w:eastAsiaTheme="minorHAnsi"/>
+            <w:color w:val="auto"/>
+            <w:kern w:val="0"/>
+            <w:sz w:val="22"/>
+            <w:szCs w:val="22"/>
+            <w:lang w:val="pt-PT" w:eastAsia="en-US" w:bidi="ar-SA"/>
+          </w:rPr>
+          <w:t xml:space="preserve"> outro </w:t>
+        </w:r>
+      </w:ins>
+      <w:ins w:id="9" w:author="Unknown Author" w:date="2020-04-03T00:13:40Z">
+        <w:r>
+          <w:rPr>
+            <w:rFonts w:eastAsia="Calibri" w:cs="" w:cstheme="minorBidi" w:eastAsiaTheme="minorHAnsi"/>
+            <w:color w:val="auto"/>
+            <w:kern w:val="0"/>
+            <w:sz w:val="22"/>
+            <w:szCs w:val="22"/>
+            <w:lang w:val="pt-PT" w:eastAsia="en-US" w:bidi="ar-SA"/>
+          </w:rPr>
+          <w:t>no lado direito</w:t>
+        </w:r>
+      </w:ins>
+      <w:ins w:id="10" w:author="Unknown Author" w:date="2020-04-03T00:23:08Z">
+        <w:r>
+          <w:rPr>
+            <w:rFonts w:eastAsia="Calibri" w:cs="" w:cstheme="minorBidi" w:eastAsiaTheme="minorHAnsi"/>
+            <w:color w:val="auto"/>
+            <w:kern w:val="0"/>
+            <w:sz w:val="22"/>
+            <w:szCs w:val="22"/>
+            <w:lang w:val="pt-PT" w:eastAsia="en-US" w:bidi="ar-SA"/>
+          </w:rPr>
+          <w:t xml:space="preserve">: </w:t>
+        </w:r>
+      </w:ins>
+      <w:ins w:id="11" w:author="Unknown Author" w:date="2020-04-03T00:23:08Z">
+        <w:r>
+          <w:rPr>
+            <w:rFonts w:eastAsia="Calibri" w:cs="" w:cstheme="minorBidi" w:eastAsiaTheme="minorHAnsi"/>
+            <w:color w:val="auto"/>
+            <w:kern w:val="0"/>
+            <w:sz w:val="22"/>
+            <w:szCs w:val="22"/>
+            <w:lang w:val="pt-PT" w:eastAsia="en-US" w:bidi="ar-SA"/>
+          </w:rPr>
+          <w:t>end não depende de  vehicle_license_plate, nem vice-versa</w:t>
+        </w:r>
+      </w:ins>
+    </w:p>
+    <w:p>
+      <w:pPr>
+        <w:pStyle w:val="Normal"/>
+        <w:rPr/>
+      </w:pPr>
       <w:r>
         <w:rPr/>
       </w:r>
@@ -571,6 +667,18 @@
         <w:pStyle w:val="Normal"/>
         <w:rPr/>
       </w:pPr>
+      <w:ins w:id="13" w:author="Unknown Author" w:date="2020-04-03T00:14:00Z">
+        <w:r>
+          <w:rPr/>
+          <w:t>Não viola BCNF porque só tem um atributo de cada lado.</w:t>
+        </w:r>
+      </w:ins>
+    </w:p>
+    <w:p>
+      <w:pPr>
+        <w:pStyle w:val="Normal"/>
+        <w:rPr/>
+      </w:pPr>
       <w:r>
         <w:rPr/>
       </w:r>
@@ -601,7 +709,7 @@
         <w:rPr>
           <w:rFonts w:ascii="Calibri" w:hAnsi="Calibri" w:eastAsia="Calibri" w:cs="" w:cstheme="minorBidi" w:eastAsiaTheme="minorHAnsi"/>
           <w:highlight w:val="yellow"/>
-          <w:del w:id="5" w:author="Unknown Author" w:date="2020-04-02T22:49:27Z"/>
+          <w:del w:id="14" w:author="Unknown Author" w:date="2020-04-02T22:49:27Z"/>
         </w:rPr>
       </w:pPr>
       <w:r>
@@ -617,7 +725,7 @@
           <w:highlight w:val="yellow"/>
         </w:rPr>
       </w:pPr>
-      <w:del w:id="6" w:author="Unknown Author" w:date="2020-04-02T22:49:27Z">
+      <w:del w:id="15" w:author="Unknown Author" w:date="2020-04-02T22:49:27Z">
         <w:r>
           <w:rPr>
             <w:rFonts w:eastAsia="Calibri" w:cs="" w:cstheme="minorBidi" w:eastAsiaTheme="minorHAnsi"/>
@@ -652,27 +760,75 @@
         <w:pStyle w:val="Normal"/>
         <w:rPr/>
       </w:pPr>
-      <w:r>
-        <w:rPr/>
-      </w:r>
-    </w:p>
-    <w:p>
-      <w:pPr>
-        <w:pStyle w:val="Normal"/>
-        <w:rPr/>
-      </w:pPr>
-      <w:r>
-        <w:rPr/>
+      <w:ins w:id="17" w:author="Unknown Author" w:date="2020-04-03T00:24:18Z">
+        <w:bookmarkStart w:id="2" w:name="__DdeLink__156_2281138956"/>
+        <w:r>
+          <w:rPr/>
+          <w:t xml:space="preserve">Viola BCNF pois duas pessoas podem usar o mesmo cartão, logo o mesmo cartão pode estar associado a mais do que uma pessoa </w:t>
+        </w:r>
+      </w:ins>
+      <w:ins w:id="18" w:author="Unknown Author" w:date="2020-04-03T00:24:18Z">
+        <w:r>
+          <w:rPr/>
+          <w:t>e a mesma key apontar para dados diferentes</w:t>
+        </w:r>
+      </w:ins>
+      <w:ins w:id="19" w:author="Unknown Author" w:date="2020-04-03T00:24:18Z">
+        <w:r>
+          <w:rPr/>
+          <w:t xml:space="preserve">. Neste caso não é pretendido o update </w:t>
+        </w:r>
+      </w:ins>
+      <w:ins w:id="20" w:author="Unknown Author" w:date="2020-04-03T00:24:18Z">
+        <w:r>
+          <w:rPr/>
+          <w:t xml:space="preserve">nem delete </w:t>
+        </w:r>
+      </w:ins>
+      <w:ins w:id="21" w:author="Unknown Author" w:date="2020-04-03T00:24:18Z">
+        <w:r>
+          <w:rPr/>
+          <w:t>geral devido à proteção de dados: se um cliente mudar algum dado, por exemplo o cvv, não se pretende que mude também para os clientes que estão a usar o mesmo cartão noutra conta, pois devem ser os mesmos a mudar.</w:t>
+        </w:r>
+      </w:ins>
+      <w:bookmarkEnd w:id="2"/>
+    </w:p>
+    <w:p>
+      <w:pPr>
+        <w:pStyle w:val="Normal"/>
+        <w:rPr/>
+      </w:pPr>
+      <w:r>
+        <w:rPr/>
+      </w:r>
+    </w:p>
+    <w:p>
+      <w:pPr>
+        <w:pStyle w:val="Normal"/>
+        <w:rPr>
+          <w:highlight w:val="yellow"/>
+        </w:rPr>
+      </w:pPr>
+      <w:r>
+        <w:rPr>
+          <w:highlight w:val="yellow"/>
+          <w:rPrChange w:id="0" w:author="Unknown Author" w:date="2020-04-03T00:26:48Z"/>
+        </w:rPr>
         <w:t xml:space="preserve">Demand (demandID, date, price, especification, delivery_fee, customerNIF -&gt; Customer, driverNIF -&gt; Driver, locationID -&gt; Location, paymentTypeID -&gt; PaymentType, creditCardID -&gt; CreditCard) </w:t>
       </w:r>
     </w:p>
     <w:p>
       <w:pPr>
         <w:pStyle w:val="Normal"/>
-        <w:rPr/>
-      </w:pPr>
-      <w:r>
-        <w:rPr/>
+        <w:rPr>
+          <w:highlight w:val="yellow"/>
+        </w:rPr>
+      </w:pPr>
+      <w:r>
+        <w:rPr>
+          <w:highlight w:val="yellow"/>
+          <w:rPrChange w:id="0" w:author="Unknown Author" w:date="2020-04-03T00:26:48Z"/>
+        </w:rPr>
         <w:t>FD = {demandID -&gt; date, price, especification, delivery_fee, customerNIF, driverNIF, locationID, paymentTypeID, creditCardID; date -&gt; delivery_fee}</w:t>
       </w:r>
     </w:p>
@@ -682,11 +838,14 @@
         <w:rPr>
           <w:rFonts w:ascii="Calibri" w:hAnsi="Calibri" w:eastAsia="Calibri" w:cs="" w:cstheme="minorBidi" w:eastAsiaTheme="minorHAnsi"/>
           <w:highlight w:val="yellow"/>
-          <w:del w:id="7" w:author="Unknown Author" w:date="2020-04-02T22:49:32Z"/>
-        </w:rPr>
-      </w:pPr>
-      <w:r>
-        <w:rPr/>
+          <w:del w:id="25" w:author="Unknown Author" w:date="2020-04-02T22:49:32Z"/>
+        </w:rPr>
+      </w:pPr>
+      <w:r>
+        <w:rPr>
+          <w:highlight w:val="yellow"/>
+          <w:rPrChange w:id="0" w:author="Unknown Author" w:date="2020-04-03T00:26:48Z"/>
+        </w:rPr>
         <w:t>date -&gt; delivery_fee</w:t>
       </w:r>
     </w:p>
@@ -694,10 +853,10 @@
       <w:pPr>
         <w:pStyle w:val="Normal"/>
         <w:rPr>
-          <w:del w:id="9" w:author="Unknown Author" w:date="2020-04-02T22:49:32Z"/>
-        </w:rPr>
-      </w:pPr>
-      <w:del w:id="8" w:author="Unknown Author" w:date="2020-04-02T22:49:32Z">
+          <w:del w:id="27" w:author="Unknown Author" w:date="2020-04-02T22:49:32Z"/>
+        </w:rPr>
+      </w:pPr>
+      <w:del w:id="26" w:author="Unknown Author" w:date="2020-04-02T22:49:32Z">
         <w:r>
           <w:rPr>
             <w:rFonts w:eastAsia="Calibri" w:cs="" w:cstheme="minorBidi" w:eastAsiaTheme="minorHAnsi"/>
@@ -711,10 +870,10 @@
       <w:pPr>
         <w:pStyle w:val="Normal"/>
         <w:rPr>
-          <w:del w:id="11" w:author="Unknown Author" w:date="2020-04-02T22:49:32Z"/>
-        </w:rPr>
-      </w:pPr>
-      <w:del w:id="10" w:author="Unknown Author" w:date="2020-04-02T22:49:32Z">
+          <w:del w:id="29" w:author="Unknown Author" w:date="2020-04-02T22:49:32Z"/>
+        </w:rPr>
+      </w:pPr>
+      <w:del w:id="28" w:author="Unknown Author" w:date="2020-04-02T22:49:32Z">
         <w:r>
           <w:rPr>
             <w:rFonts w:eastAsia="Calibri" w:cs="" w:cstheme="minorBidi" w:eastAsiaTheme="minorHAnsi"/>
@@ -728,10 +887,10 @@
       <w:pPr>
         <w:pStyle w:val="Normal"/>
         <w:rPr>
-          <w:del w:id="13" w:author="Unknown Author" w:date="2020-04-02T22:49:32Z"/>
-        </w:rPr>
-      </w:pPr>
-      <w:del w:id="12" w:author="Unknown Author" w:date="2020-04-02T22:49:32Z">
+          <w:del w:id="31" w:author="Unknown Author" w:date="2020-04-02T22:49:32Z"/>
+        </w:rPr>
+      </w:pPr>
+      <w:del w:id="30" w:author="Unknown Author" w:date="2020-04-02T22:49:32Z">
         <w:r>
           <w:rPr>
             <w:rFonts w:eastAsia="Calibri" w:cs="" w:cstheme="minorBidi" w:eastAsiaTheme="minorHAnsi"/>
@@ -745,10 +904,10 @@
       <w:pPr>
         <w:pStyle w:val="Normal"/>
         <w:rPr>
-          <w:del w:id="15" w:author="Unknown Author" w:date="2020-04-02T22:49:32Z"/>
-        </w:rPr>
-      </w:pPr>
-      <w:del w:id="14" w:author="Unknown Author" w:date="2020-04-02T22:49:32Z">
+          <w:del w:id="33" w:author="Unknown Author" w:date="2020-04-02T22:49:32Z"/>
+        </w:rPr>
+      </w:pPr>
+      <w:del w:id="32" w:author="Unknown Author" w:date="2020-04-02T22:49:32Z">
         <w:r>
           <w:rPr>
             <w:rFonts w:eastAsia="Calibri" w:cs="" w:cstheme="minorBidi" w:eastAsiaTheme="minorHAnsi"/>
@@ -766,33 +925,44 @@
           <w:highlight w:val="yellow"/>
         </w:rPr>
       </w:pPr>
-      <w:del w:id="16" w:author="Unknown Author" w:date="2020-04-02T22:49:32Z">
+      <w:del w:id="34" w:author="Unknown Author" w:date="2020-04-02T22:49:32Z">
         <w:r>
           <w:rPr>
             <w:rFonts w:eastAsia="Calibri" w:cs="" w:cstheme="minorBidi" w:eastAsiaTheme="minorHAnsi"/>
             <w:highlight w:val="yellow"/>
           </w:rPr>
           <w:delText>CreditCard -&gt; creditCardID ????</w:delText>
+          <w:rPrChange w:id="0" w:author="Unknown Author" w:date="2020-04-03T00:26:48Z"/>
         </w:r>
       </w:del>
     </w:p>
     <w:p>
       <w:pPr>
         <w:pStyle w:val="Normal"/>
-        <w:rPr/>
-      </w:pPr>
-      <w:r>
-        <w:rPr/>
+        <w:rPr>
+          <w:highlight w:val="yellow"/>
+        </w:rPr>
+      </w:pPr>
+      <w:r>
+        <w:rPr>
+          <w:highlight w:val="yellow"/>
+          <w:rPrChange w:id="0" w:author="Unknown Author" w:date="2020-04-03T00:26:48Z"/>
+        </w:rPr>
         <w:t>demandID -&gt; {date, price, especification}</w:t>
       </w:r>
     </w:p>
     <w:p>
       <w:pPr>
         <w:pStyle w:val="Normal"/>
-        <w:rPr/>
-      </w:pPr>
-      <w:r>
-        <w:rPr/>
+        <w:rPr>
+          <w:highlight w:val="yellow"/>
+        </w:rPr>
+      </w:pPr>
+      <w:r>
+        <w:rPr>
+          <w:highlight w:val="yellow"/>
+          <w:rPrChange w:id="0" w:author="Unknown Author" w:date="2020-04-03T00:26:48Z"/>
+        </w:rPr>
         <w:t>demandID -&gt; {date, price, especification, delivery_fee, customerNIF, driverNIF, locationID, paymentTypeID, creditCardID}</w:t>
       </w:r>
     </w:p>
@@ -840,12 +1010,37 @@
         <w:pStyle w:val="Normal"/>
         <w:rPr/>
       </w:pPr>
-      <w:ins w:id="17" w:author="Unknown Author" w:date="2020-04-02T22:49:38Z">
+      <w:ins w:id="37" w:author="Unknown Author" w:date="2020-04-02T22:49:38Z">
         <w:r>
           <w:rPr/>
-          <w:t>Não viola BCNF porque todos os atributos à direita são não primos.</w:t>
+          <w:t>Não viola BCNF porque todos os atributos à direita são não primos</w:t>
         </w:r>
       </w:ins>
+      <w:ins w:id="38" w:author="Unknown Author" w:date="2020-04-03T00:18:39Z">
+        <w:r>
+          <w:rPr/>
+          <w:t xml:space="preserve"> </w:t>
+        </w:r>
+      </w:ins>
+      <w:ins w:id="39" w:author="Unknown Author" w:date="2020-04-03T00:18:39Z">
+        <w:r>
+          <w:rPr/>
+          <w:t>e só tem um atributo de cada lado.</w:t>
+        </w:r>
+      </w:ins>
+    </w:p>
+    <w:p>
+      <w:pPr>
+        <w:pStyle w:val="Normal"/>
+        <w:rPr>
+          <w:del w:id="42" w:author="Unknown Author" w:date="2020-04-03T00:18:38Z"/>
+        </w:rPr>
+      </w:pPr>
+      <w:del w:id="41" w:author="Unknown Author" w:date="2020-04-03T00:18:38Z">
+        <w:r>
+          <w:rPr/>
+        </w:r>
+      </w:del>
     </w:p>
     <w:p>
       <w:pPr>
@@ -880,10 +1075,10 @@
       <w:pPr>
         <w:pStyle w:val="Normal"/>
         <w:rPr>
-          <w:del w:id="20" w:author="Unknown Author" w:date="2020-04-02T22:49:52Z"/>
-        </w:rPr>
-      </w:pPr>
-      <w:del w:id="19" w:author="Unknown Author" w:date="2020-04-02T22:49:52Z">
+          <w:del w:id="44" w:author="Unknown Author" w:date="2020-04-02T22:49:52Z"/>
+        </w:rPr>
+      </w:pPr>
+      <w:del w:id="43" w:author="Unknown Author" w:date="2020-04-02T22:49:52Z">
         <w:r>
           <w:rPr>
             <w:rFonts w:eastAsia="Calibri" w:cs="" w:cstheme="minorBidi" w:eastAsiaTheme="minorHAnsi"/>
@@ -918,26 +1113,26 @@
         <w:rPr/>
         <w:t>reviewID -&gt; {rating, text, demandID}</w:t>
       </w:r>
-      <w:bookmarkStart w:id="2" w:name="__DdeLink__146_2333313563"/>
-    </w:p>
-    <w:p>
-      <w:pPr>
-        <w:pStyle w:val="Normal"/>
-        <w:rPr/>
-      </w:pPr>
-      <w:ins w:id="22" w:author="Unknown Author" w:date="2020-04-02T22:54:33Z">
+      <w:bookmarkStart w:id="3" w:name="__DdeLink__146_2333313563"/>
+    </w:p>
+    <w:p>
+      <w:pPr>
+        <w:pStyle w:val="Normal"/>
+        <w:rPr/>
+      </w:pPr>
+      <w:ins w:id="45" w:author="Unknown Author" w:date="2020-04-02T22:54:33Z">
         <w:r>
           <w:rPr/>
           <w:t xml:space="preserve">Não viola BCNF porque só pode existir uma review por demand e se a </w:t>
         </w:r>
       </w:ins>
-      <w:ins w:id="23" w:author="Unknown Author" w:date="2020-04-02T22:55:00Z">
+      <w:ins w:id="46" w:author="Unknown Author" w:date="2020-04-02T22:55:00Z">
         <w:r>
           <w:rPr/>
           <w:t>demand for apagada então a review também devia ser.</w:t>
         </w:r>
       </w:ins>
-      <w:bookmarkEnd w:id="2"/>
+      <w:bookmarkEnd w:id="3"/>
     </w:p>
     <w:p>
       <w:pPr>
@@ -983,12 +1178,18 @@
         <w:pStyle w:val="Normal"/>
         <w:rPr/>
       </w:pPr>
-      <w:ins w:id="25" w:author="Unknown Author" w:date="2020-04-02T22:49:57Z">
+      <w:ins w:id="47" w:author="Unknown Author" w:date="2020-04-03T00:19:07Z">
         <w:r>
           <w:rPr/>
-          <w:t>Não viola BCNF porque todos os atributos à direita são não primos.</w:t>
+          <w:t xml:space="preserve">Não viola BCNF porque todos os atributos à direita são não primos </w:t>
         </w:r>
       </w:ins>
+      <w:ins w:id="48" w:author="Unknown Author" w:date="2020-04-03T00:19:07Z">
+        <w:r>
+          <w:rPr/>
+          <w:t>e só tem um atributo de cada lado.</w:t>
+        </w:r>
+      </w:ins>
     </w:p>
     <w:p>
       <w:pPr>
@@ -1023,10 +1224,10 @@
       <w:pPr>
         <w:pStyle w:val="Normal"/>
         <w:rPr>
-          <w:del w:id="27" w:author="Unknown Author" w:date="2020-04-02T22:50:17Z"/>
-        </w:rPr>
-      </w:pPr>
-      <w:del w:id="26" w:author="Unknown Author" w:date="2020-04-02T22:50:17Z">
+          <w:del w:id="50" w:author="Unknown Author" w:date="2020-04-02T22:50:17Z"/>
+        </w:rPr>
+      </w:pPr>
+      <w:del w:id="49" w:author="Unknown Author" w:date="2020-04-02T22:50:17Z">
         <w:r>
           <w:rPr>
             <w:rFonts w:eastAsia="Calibri" w:cs="" w:cstheme="minorBidi" w:eastAsiaTheme="minorHAnsi"/>
@@ -1061,7 +1262,7 @@
         <w:pStyle w:val="Normal"/>
         <w:rPr/>
       </w:pPr>
-      <w:ins w:id="29" w:author="Unknown Author" w:date="2020-04-02T23:11:32Z">
+      <w:ins w:id="51" w:author="Unknown Author" w:date="2020-04-02T23:11:32Z">
         <w:r>
           <w:rPr/>
           <w:t>Não viola BCNF porque só pode existir uma review por demand e se a demand for apagada então a review também devia ser.</w:t>
@@ -1091,9 +1292,9 @@
       <w:pPr>
         <w:pStyle w:val="Normal"/>
         <w:rPr>
-          <w:rFonts w:ascii="Calibri" w:hAnsi="Calibri" w:eastAsia="Calibri" w:cs="" w:asciiTheme="minorHAnsi" w:cstheme="minorBidi" w:eastAsiaTheme="minorHAnsi" w:hAnsiTheme="minorHAnsi"/>
-          <w:highlight w:val="yellow"/>
-          <w:del w:id="39" w:author="Unknown Author" w:date="2020-04-02T22:50:39Z"/>
+          <w:rFonts w:ascii="Calibri" w:hAnsi="Calibri" w:eastAsia="Calibri" w:cs="" w:cstheme="minorBidi" w:eastAsiaTheme="minorHAnsi"/>
+          <w:highlight w:val="yellow"/>
+          <w:del w:id="61" w:author="Unknown Author" w:date="2020-04-02T22:50:39Z"/>
         </w:rPr>
       </w:pPr>
       <w:r>
@@ -1103,7 +1304,7 @@
         </w:rPr>
         <w:t>FD = {</w:t>
       </w:r>
-      <w:del w:id="31" w:author="Unknown Author" w:date="2020-04-02T22:51:16Z">
+      <w:del w:id="53" w:author="Unknown Author" w:date="2020-04-02T22:51:16Z">
         <w:r>
           <w:rPr>
             <w:rFonts w:eastAsia="Calibri" w:cs="" w:cstheme="minorBidi" w:eastAsiaTheme="minorHAnsi"/>
@@ -1111,7 +1312,7 @@
           <w:delText>foodID</w:delText>
         </w:r>
       </w:del>
-      <w:ins w:id="32" w:author="Unknown Author" w:date="2020-04-02T22:51:16Z">
+      <w:ins w:id="54" w:author="Unknown Author" w:date="2020-04-02T22:51:16Z">
         <w:r>
           <w:rPr>
             <w:rFonts w:eastAsia="Calibri" w:cs="" w:cstheme="minorBidi" w:eastAsiaTheme="minorHAnsi"/>
@@ -1126,7 +1327,7 @@
         </w:rPr>
         <w:t xml:space="preserve"> -&gt; </w:t>
       </w:r>
-      <w:del w:id="34" w:author="Unknown Author" w:date="2020-04-02T22:51:28Z">
+      <w:del w:id="56" w:author="Unknown Author" w:date="2020-04-02T22:51:28Z">
         <w:r>
           <w:rPr>
             <w:rFonts w:eastAsia="Calibri" w:cs="" w:cstheme="minorBidi" w:eastAsiaTheme="minorHAnsi"/>
@@ -1134,7 +1335,7 @@
           <w:delText>Food</w:delText>
         </w:r>
       </w:del>
-      <w:ins w:id="35" w:author="Unknown Author" w:date="2020-04-02T22:51:28Z">
+      <w:ins w:id="57" w:author="Unknown Author" w:date="2020-04-02T22:51:28Z">
         <w:r>
           <w:rPr>
             <w:rFonts w:eastAsia="Calibri" w:cs="" w:cstheme="minorBidi" w:eastAsiaTheme="minorHAnsi"/>
@@ -1142,7 +1343,7 @@
           <w:t>foodID</w:t>
         </w:r>
       </w:ins>
-      <w:del w:id="36" w:author="Unknown Author" w:date="2020-04-02T22:51:29Z">
+      <w:del w:id="58" w:author="Unknown Author" w:date="2020-04-02T22:51:29Z">
         <w:r>
           <w:rPr>
             <w:rFonts w:eastAsia="Calibri" w:cs="" w:cstheme="minorBidi" w:eastAsiaTheme="minorHAnsi"/>
@@ -1157,7 +1358,7 @@
         </w:rPr>
         <w:t>}</w:t>
       </w:r>
-      <w:del w:id="38" w:author="Unknown Author" w:date="2020-04-02T22:51:37Z">
+      <w:del w:id="60" w:author="Unknown Author" w:date="2020-04-02T22:51:37Z">
         <w:r>
           <w:rPr>
             <w:rFonts w:eastAsia="Calibri" w:cs="" w:cstheme="minorBidi" w:eastAsiaTheme="minorHAnsi"/>
@@ -1170,10 +1371,10 @@
       <w:pPr>
         <w:pStyle w:val="Normal"/>
         <w:rPr>
-          <w:del w:id="41" w:author="Unknown Author" w:date="2020-04-02T22:50:39Z"/>
-        </w:rPr>
-      </w:pPr>
-      <w:del w:id="40" w:author="Unknown Author" w:date="2020-04-02T22:50:39Z">
+          <w:del w:id="63" w:author="Unknown Author" w:date="2020-04-02T22:50:39Z"/>
+        </w:rPr>
+      </w:pPr>
+      <w:del w:id="62" w:author="Unknown Author" w:date="2020-04-02T22:50:39Z">
         <w:r>
           <w:rPr>
             <w:rFonts w:eastAsia="Calibri" w:cs="" w:cstheme="minorBidi" w:eastAsiaTheme="minorHAnsi"/>
@@ -1187,17 +1388,16 @@
       <w:pPr>
         <w:pStyle w:val="Normal"/>
         <w:rPr>
-          <w:rFonts w:ascii="Calibri" w:hAnsi="Calibri" w:eastAsia="Calibri" w:cs="" w:asciiTheme="minorHAnsi" w:cstheme="minorBidi" w:eastAsiaTheme="minorHAnsi" w:hAnsiTheme="minorHAnsi"/>
-          <w:highlight w:val="yellow"/>
-        </w:rPr>
-      </w:pPr>
-      <w:del w:id="42" w:author="Unknown Author" w:date="2020-04-02T22:50:39Z">
+          <w:rFonts w:ascii="Calibri" w:hAnsi="Calibri" w:eastAsia="Calibri" w:cs="" w:cstheme="minorBidi" w:eastAsiaTheme="minorHAnsi"/>
+          <w:highlight w:val="yellow"/>
+        </w:rPr>
+      </w:pPr>
+      <w:del w:id="64" w:author="Unknown Author" w:date="2020-04-02T22:50:39Z">
         <w:r>
           <w:rPr>
             <w:rFonts w:eastAsia="Calibri" w:cs="" w:cstheme="minorBidi" w:eastAsiaTheme="minorHAnsi"/>
           </w:rPr>
           <w:delText>Food -&gt; foodID ????</w:delText>
-          <w:rPrChange w:id="0" w:author="Unknown Author" w:date="2020-04-02T22:51:41Z"/>
         </w:r>
       </w:del>
     </w:p>
@@ -1216,7 +1416,7 @@
         </w:rPr>
         <w:t>demandID -&gt; foodID</w:t>
       </w:r>
-      <w:del w:id="44" w:author="Unknown Author" w:date="2020-04-02T22:51:38Z">
+      <w:del w:id="66" w:author="Unknown Author" w:date="2020-04-02T22:51:38Z">
         <w:r>
           <w:rPr>
             <w:rFonts w:eastAsia="Calibri" w:cs="" w:cstheme="minorBidi" w:eastAsiaTheme="minorHAnsi"/>
@@ -1231,17 +1431,34 @@
         <w:pStyle w:val="Normal"/>
         <w:rPr/>
       </w:pPr>
-      <w:r>
-        <w:rPr/>
-      </w:r>
-    </w:p>
-    <w:p>
-      <w:pPr>
-        <w:pStyle w:val="Normal"/>
-        <w:rPr/>
-      </w:pPr>
-      <w:r>
-        <w:rPr/>
+      <w:ins w:id="67" w:author="Unknown Author" w:date="2020-04-03T00:20:15Z">
+        <w:r>
+          <w:rPr/>
+          <w:t>Não viola BCNF porque só tem um atributo de cada lado.</w:t>
+        </w:r>
+      </w:ins>
+    </w:p>
+    <w:p>
+      <w:pPr>
+        <w:pStyle w:val="Normal"/>
+        <w:rPr/>
+      </w:pPr>
+      <w:r>
+        <w:rPr/>
+      </w:r>
+    </w:p>
+    <w:p>
+      <w:pPr>
+        <w:pStyle w:val="Normal"/>
+        <w:rPr>
+          <w:highlight w:val="yellow"/>
+        </w:rPr>
+      </w:pPr>
+      <w:r>
+        <w:rPr>
+          <w:highlight w:val="yellow"/>
+          <w:rPrChange w:id="0" w:author="Unknown Author" w:date="2020-04-03T00:26:56Z"/>
+        </w:rPr>
         <w:t xml:space="preserve">Restaurant (restaurantID, name, NIF, locationID -&gt;Location, /rating_average, restaurantTypeID -&gt; RestaurantType) </w:t>
       </w:r>
     </w:p>
@@ -1251,11 +1468,14 @@
         <w:rPr>
           <w:rFonts w:ascii="Calibri" w:hAnsi="Calibri" w:eastAsia="Calibri" w:cs="" w:cstheme="minorBidi" w:eastAsiaTheme="minorHAnsi"/>
           <w:highlight w:val="yellow"/>
-          <w:del w:id="45" w:author="Unknown Author" w:date="2020-04-02T22:51:50Z"/>
-        </w:rPr>
-      </w:pPr>
-      <w:r>
-        <w:rPr/>
+          <w:del w:id="71" w:author="Unknown Author" w:date="2020-04-02T22:51:50Z"/>
+        </w:rPr>
+      </w:pPr>
+      <w:r>
+        <w:rPr>
+          <w:highlight w:val="yellow"/>
+          <w:rPrChange w:id="0" w:author="Unknown Author" w:date="2020-04-03T00:26:56Z"/>
+        </w:rPr>
         <w:t>FD = {restaurantID -&gt; name, NIF, locationID, /rating_average, restaurantTypeID}</w:t>
       </w:r>
     </w:p>
@@ -1263,10 +1483,10 @@
       <w:pPr>
         <w:pStyle w:val="Normal"/>
         <w:rPr>
-          <w:del w:id="47" w:author="Unknown Author" w:date="2020-04-02T22:51:50Z"/>
-        </w:rPr>
-      </w:pPr>
-      <w:del w:id="46" w:author="Unknown Author" w:date="2020-04-02T22:51:50Z">
+          <w:del w:id="73" w:author="Unknown Author" w:date="2020-04-02T22:51:50Z"/>
+        </w:rPr>
+      </w:pPr>
+      <w:del w:id="72" w:author="Unknown Author" w:date="2020-04-02T22:51:50Z">
         <w:r>
           <w:rPr>
             <w:rFonts w:eastAsia="Calibri" w:cs="" w:cstheme="minorBidi" w:eastAsiaTheme="minorHAnsi"/>
@@ -1284,33 +1504,44 @@
           <w:highlight w:val="yellow"/>
         </w:rPr>
       </w:pPr>
-      <w:del w:id="48" w:author="Unknown Author" w:date="2020-04-02T22:51:50Z">
+      <w:del w:id="74" w:author="Unknown Author" w:date="2020-04-02T22:51:50Z">
         <w:r>
           <w:rPr>
             <w:rFonts w:eastAsia="Calibri" w:cs="" w:cstheme="minorBidi" w:eastAsiaTheme="minorHAnsi"/>
             <w:highlight w:val="yellow"/>
           </w:rPr>
           <w:delText>RestaurantType -&gt; restaurantTypeID ????</w:delText>
+          <w:rPrChange w:id="0" w:author="Unknown Author" w:date="2020-04-03T00:26:56Z"/>
         </w:r>
       </w:del>
     </w:p>
     <w:p>
       <w:pPr>
         <w:pStyle w:val="Normal"/>
-        <w:rPr/>
-      </w:pPr>
-      <w:r>
-        <w:rPr/>
+        <w:rPr>
+          <w:highlight w:val="yellow"/>
+        </w:rPr>
+      </w:pPr>
+      <w:r>
+        <w:rPr>
+          <w:highlight w:val="yellow"/>
+          <w:rPrChange w:id="0" w:author="Unknown Author" w:date="2020-04-03T00:26:56Z"/>
+        </w:rPr>
         <w:t>restaurantID -&gt; {name, NIF, /rating_average}</w:t>
       </w:r>
     </w:p>
     <w:p>
       <w:pPr>
         <w:pStyle w:val="Normal"/>
-        <w:rPr/>
-      </w:pPr>
-      <w:r>
-        <w:rPr/>
+        <w:rPr>
+          <w:highlight w:val="yellow"/>
+        </w:rPr>
+      </w:pPr>
+      <w:r>
+        <w:rPr>
+          <w:highlight w:val="yellow"/>
+          <w:rPrChange w:id="0" w:author="Unknown Author" w:date="2020-04-03T00:26:56Z"/>
+        </w:rPr>
         <w:t>restaurantID -&gt; {name, NIF, locationID, /rating_average, restaurantTypeID}</w:t>
       </w:r>
     </w:p>
@@ -1366,10 +1597,24 @@
         <w:jc w:val="left"/>
         <w:rPr/>
       </w:pPr>
-      <w:r>
-        <w:rPr/>
-        <w:t>Não viola BCNF porque todos os atributos à direita são não primos.</w:t>
-      </w:r>
+      <w:del w:id="77" w:author="Unknown Author" w:date="2020-04-03T00:21:39Z">
+        <w:r>
+          <w:rPr/>
+          <w:delText>Não viola BCNF porque todos os atributos à direita são não primos.</w:delText>
+        </w:r>
+      </w:del>
+      <w:ins w:id="78" w:author="Unknown Author" w:date="2020-04-03T00:21:39Z">
+        <w:r>
+          <w:rPr/>
+          <w:t xml:space="preserve">Não viola BCNF porque todos os atributos à direita são não primos </w:t>
+        </w:r>
+      </w:ins>
+      <w:ins w:id="79" w:author="Unknown Author" w:date="2020-04-03T00:21:39Z">
+        <w:r>
+          <w:rPr/>
+          <w:t>e só tem um atributo de cada lado.</w:t>
+        </w:r>
+      </w:ins>
     </w:p>
     <w:p>
       <w:pPr>
@@ -1393,8 +1638,8 @@
         <w:jc w:val="left"/>
         <w:rPr/>
       </w:pPr>
-      <w:bookmarkStart w:id="3" w:name="docs-internal-guid-8616f799-7fff-e4e4-3e"/>
-      <w:bookmarkEnd w:id="3"/>
+      <w:bookmarkStart w:id="4" w:name="docs-internal-guid-8616f799-7fff-e4e4-3e"/>
+      <w:bookmarkEnd w:id="4"/>
       <w:r>
         <w:rPr>
           <w:rFonts w:ascii="Arial" w:hAnsi="Arial"/>
@@ -1603,20 +1848,7 @@
           <w:u w:val="none"/>
           <w:effect w:val="none"/>
         </w:rPr>
-        <w:t>Invoice (</w:t>
-      </w:r>
-      <w:r>
-        <w:rPr>
-          <w:rFonts w:ascii="Arial" w:hAnsi="Arial"/>
-          <w:b w:val="false"/>
-          <w:i w:val="false"/>
-          <w:caps w:val="false"/>
-          <w:smallCaps w:val="false"/>
-          <w:color w:val="000000"/>
-          <w:sz w:val="22"/>
-          <w:u w:val="single"/>
-        </w:rPr>
-        <w:t>id</w:t>
+        <w:t>I</w:t>
       </w:r>
       <w:r>
         <w:rPr>
@@ -1629,12 +1861,47 @@
           <w:dstrike w:val="false"/>
           <w:color w:val="000000"/>
           <w:sz w:val="22"/>
+          <w:highlight w:val="yellow"/>
           <w:u w:val="none"/>
           <w:effect w:val="none"/>
+          <w:rPrChange w:id="0" w:author="Unknown Author" w:date="2020-04-03T00:27:09Z"/>
+        </w:rPr>
+        <w:t>nvoice (</w:t>
+      </w:r>
+      <w:r>
+        <w:rPr>
+          <w:rFonts w:ascii="Arial" w:hAnsi="Arial"/>
+          <w:b w:val="false"/>
+          <w:i w:val="false"/>
+          <w:caps w:val="false"/>
+          <w:smallCaps w:val="false"/>
+          <w:color w:val="000000"/>
+          <w:sz w:val="22"/>
+          <w:highlight w:val="yellow"/>
+          <w:u w:val="single"/>
+          <w:rPrChange w:id="0" w:author="Unknown Author" w:date="2020-04-03T00:27:09Z"/>
+        </w:rPr>
+        <w:t>id</w:t>
+      </w:r>
+      <w:r>
+        <w:rPr>
+          <w:rFonts w:ascii="Arial" w:hAnsi="Arial"/>
+          <w:b w:val="false"/>
+          <w:i w:val="false"/>
+          <w:caps w:val="false"/>
+          <w:smallCaps w:val="false"/>
+          <w:strike w:val="false"/>
+          <w:dstrike w:val="false"/>
+          <w:color w:val="000000"/>
+          <w:sz w:val="22"/>
+          <w:highlight w:val="yellow"/>
+          <w:u w:val="none"/>
+          <w:effect w:val="none"/>
+          <w:rPrChange w:id="0" w:author="Unknown Author" w:date="2020-04-03T00:27:09Z"/>
         </w:rPr>
         <w:t>, /total, date, demandID→Demand)</w:t>
       </w:r>
-      <w:del w:id="49" w:author="Unknown Author" w:date="2020-04-02T23:12:27Z">
+      <w:del w:id="83" w:author="Unknown Author" w:date="2020-04-02T23:12:27Z">
         <w:r>
           <w:rPr>
             <w:rFonts w:ascii="Arial" w:hAnsi="Arial"/>
@@ -1646,10 +1913,12 @@
             <w:dstrike w:val="false"/>
             <w:color w:val="000000"/>
             <w:sz w:val="22"/>
+            <w:highlight w:val="yellow"/>
             <w:u w:val="none"/>
             <w:effect w:val="none"/>
           </w:rPr>
           <w:delText> </w:delText>
+          <w:rPrChange w:id="0" w:author="Unknown Author" w:date="2020-04-03T00:27:09Z"/>
         </w:r>
       </w:del>
     </w:p>
@@ -1685,8 +1954,10 @@
           <w:dstrike w:val="false"/>
           <w:color w:val="000000"/>
           <w:sz w:val="22"/>
+          <w:highlight w:val="yellow"/>
           <w:u w:val="none"/>
           <w:effect w:val="none"/>
+          <w:rPrChange w:id="0" w:author="Unknown Author" w:date="2020-04-03T00:27:09Z"/>
         </w:rPr>
         <w:t>FD = {id- &gt; /total, date, demandID}</w:t>
       </w:r>
@@ -1697,10 +1968,11 @@
         <w:bidi w:val="0"/>
         <w:spacing w:lineRule="auto" w:line="331" w:before="183" w:after="183"/>
         <w:rPr>
-          <w:del w:id="51" w:author="Unknown Author" w:date="2020-04-02T22:53:35Z"/>
-        </w:rPr>
-      </w:pPr>
-      <w:del w:id="50" w:author="Unknown Author" w:date="2020-04-02T22:53:35Z">
+          <w:highlight w:val="yellow"/>
+          <w:del w:id="86" w:author="Unknown Author" w:date="2020-04-02T22:53:35Z"/>
+        </w:rPr>
+      </w:pPr>
+      <w:del w:id="85" w:author="Unknown Author" w:date="2020-04-02T22:53:35Z">
         <w:r>
           <w:rPr>
             <w:rFonts w:eastAsia="Calibri" w:cs="" w:cstheme="minorBidi" w:eastAsiaTheme="minorHAnsi"/>
@@ -1725,7 +1997,9 @@
         <w:pStyle w:val="TextBody"/>
         <w:bidi w:val="0"/>
         <w:spacing w:lineRule="auto" w:line="331" w:before="183" w:after="183"/>
-        <w:rPr/>
+        <w:rPr>
+          <w:highlight w:val="yellow"/>
+        </w:rPr>
       </w:pPr>
       <w:r>
         <w:rPr>
@@ -1738,8 +2012,10 @@
           <w:dstrike w:val="false"/>
           <w:color w:val="000000"/>
           <w:sz w:val="22"/>
+          <w:highlight w:val="yellow"/>
           <w:u w:val="none"/>
           <w:effect w:val="none"/>
+          <w:rPrChange w:id="0" w:author="Unknown Author" w:date="2020-04-03T00:27:09Z"/>
         </w:rPr>
         <w:t>id- &gt; {/total, date, demandID}</w:t>
       </w:r>
@@ -1758,7 +2034,9 @@
         <w:pStyle w:val="TextBody"/>
         <w:bidi w:val="0"/>
         <w:spacing w:lineRule="auto" w:line="331" w:before="171" w:after="171"/>
-        <w:rPr/>
+        <w:rPr>
+          <w:highlight w:val="yellow"/>
+        </w:rPr>
       </w:pPr>
       <w:r>
         <w:rPr>
@@ -1771,8 +2049,10 @@
           <w:dstrike w:val="false"/>
           <w:color w:val="000000"/>
           <w:sz w:val="22"/>
+          <w:highlight w:val="yellow"/>
           <w:u w:val="none"/>
           <w:effect w:val="none"/>
+          <w:rPrChange w:id="0" w:author="Unknown Author" w:date="2020-04-03T00:27:12Z"/>
         </w:rPr>
         <w:t>InvoiceLine (</w:t>
       </w:r>
@@ -1785,7 +2065,9 @@
           <w:smallCaps w:val="false"/>
           <w:color w:val="000000"/>
           <w:sz w:val="22"/>
+          <w:highlight w:val="yellow"/>
           <w:u w:val="single"/>
+          <w:rPrChange w:id="0" w:author="Unknown Author" w:date="2020-04-03T00:27:12Z"/>
         </w:rPr>
         <w:t>invoice_lineID</w:t>
       </w:r>
@@ -1800,12 +2082,14 @@
           <w:dstrike w:val="false"/>
           <w:color w:val="000000"/>
           <w:sz w:val="22"/>
+          <w:highlight w:val="yellow"/>
           <w:u w:val="none"/>
           <w:effect w:val="none"/>
+          <w:rPrChange w:id="0" w:author="Unknown Author" w:date="2020-04-03T00:27:12Z"/>
         </w:rPr>
         <w:t xml:space="preserve">, quantity, foodID -&gt; Food, </w:t>
       </w:r>
-      <w:bookmarkStart w:id="4" w:name="__DdeLink__564_3604072699"/>
+      <w:bookmarkStart w:id="5" w:name="__DdeLink__564_3604072699"/>
       <w:r>
         <w:rPr>
           <w:rFonts w:ascii="Arial" w:hAnsi="Arial"/>
@@ -1817,12 +2101,14 @@
           <w:dstrike w:val="false"/>
           <w:color w:val="000000"/>
           <w:sz w:val="22"/>
+          <w:highlight w:val="yellow"/>
           <w:u w:val="none"/>
           <w:effect w:val="none"/>
+          <w:rPrChange w:id="0" w:author="Unknown Author" w:date="2020-04-03T00:27:12Z"/>
         </w:rPr>
         <w:t>invoiceID -&gt; Invoice</w:t>
       </w:r>
-      <w:bookmarkEnd w:id="4"/>
+      <w:bookmarkEnd w:id="5"/>
       <w:r>
         <w:rPr>
           <w:rFonts w:ascii="Arial" w:hAnsi="Arial"/>
@@ -1834,8 +2120,10 @@
           <w:dstrike w:val="false"/>
           <w:color w:val="000000"/>
           <w:sz w:val="22"/>
+          <w:highlight w:val="yellow"/>
           <w:u w:val="none"/>
           <w:effect w:val="none"/>
+          <w:rPrChange w:id="0" w:author="Unknown Author" w:date="2020-04-03T00:27:12Z"/>
         </w:rPr>
         <w:t>)</w:t>
       </w:r>
@@ -1846,7 +2134,7 @@
         <w:bidi w:val="0"/>
         <w:spacing w:lineRule="auto" w:line="331" w:before="0" w:after="0"/>
         <w:rPr>
-          <w:rFonts w:ascii="Calibri" w:hAnsi="Calibri" w:eastAsia="Calibri" w:cs="" w:asciiTheme="minorHAnsi" w:cstheme="minorBidi" w:eastAsiaTheme="minorHAnsi" w:hAnsiTheme="minorHAnsi"/>
+          <w:rFonts w:ascii="Calibri" w:hAnsi="Calibri" w:eastAsia="Calibri" w:cs="" w:cstheme="minorBidi" w:eastAsiaTheme="minorHAnsi"/>
           <w:b w:val="false"/>
           <w:b w:val="false"/>
           <w:i w:val="false"/>
@@ -1860,7 +2148,7 @@
           <w:highlight w:val="yellow"/>
           <w:u w:val="none"/>
           <w:effect w:val="none"/>
-          <w:del w:id="53" w:author="Unknown Author" w:date="2020-04-02T22:53:39Z"/>
+          <w:del w:id="96" w:author="Unknown Author" w:date="2020-04-02T22:53:39Z"/>
         </w:rPr>
       </w:pPr>
       <w:r>
@@ -1874,12 +2162,14 @@
           <w:dstrike w:val="false"/>
           <w:color w:val="000000"/>
           <w:sz w:val="22"/>
+          <w:highlight w:val="yellow"/>
           <w:u w:val="none"/>
           <w:effect w:val="none"/>
+          <w:rPrChange w:id="0" w:author="Unknown Author" w:date="2020-04-03T00:27:12Z"/>
         </w:rPr>
         <w:t>FD =</w:t>
       </w:r>
-      <w:del w:id="52" w:author="Unknown Author" w:date="2020-04-02T23:12:33Z">
+      <w:del w:id="94" w:author="Unknown Author" w:date="2020-04-02T23:12:33Z">
         <w:r>
           <w:rPr>
             <w:rFonts w:ascii="Arial" w:hAnsi="Arial"/>
@@ -1891,6 +2181,7 @@
             <w:dstrike w:val="false"/>
             <w:color w:val="000000"/>
             <w:sz w:val="22"/>
+            <w:highlight w:val="yellow"/>
             <w:u w:val="none"/>
             <w:effect w:val="none"/>
           </w:rPr>
@@ -1908,8 +2199,10 @@
           <w:dstrike w:val="false"/>
           <w:color w:val="000000"/>
           <w:sz w:val="22"/>
+          <w:highlight w:val="yellow"/>
           <w:u w:val="none"/>
           <w:effect w:val="none"/>
+          <w:rPrChange w:id="0" w:author="Unknown Author" w:date="2020-04-03T00:27:12Z"/>
         </w:rPr>
         <w:t xml:space="preserve"> {invoice_lineID -&gt; quantity, foodID, invoiceID}</w:t>
       </w:r>
@@ -1920,10 +2213,10 @@
         <w:bidi w:val="0"/>
         <w:spacing w:lineRule="auto" w:line="331" w:before="57" w:after="57"/>
         <w:rPr>
-          <w:del w:id="55" w:author="Unknown Author" w:date="2020-04-02T22:53:39Z"/>
-        </w:rPr>
-      </w:pPr>
-      <w:del w:id="54" w:author="Unknown Author" w:date="2020-04-02T22:53:39Z">
+          <w:del w:id="98" w:author="Unknown Author" w:date="2020-04-02T22:53:39Z"/>
+        </w:rPr>
+      </w:pPr>
+      <w:del w:id="97" w:author="Unknown Author" w:date="2020-04-02T22:53:39Z">
         <w:r>
           <w:rPr>
             <w:rFonts w:eastAsia="Calibri" w:cs="" w:cstheme="minorBidi" w:eastAsiaTheme="minorHAnsi"/>
@@ -1949,7 +2242,7 @@
         <w:bidi w:val="0"/>
         <w:spacing w:lineRule="auto" w:line="331" w:before="0" w:after="0"/>
         <w:rPr>
-          <w:rFonts w:ascii="Calibri" w:hAnsi="Calibri" w:eastAsia="Calibri" w:cs="" w:asciiTheme="minorHAnsi" w:cstheme="minorBidi" w:eastAsiaTheme="minorHAnsi" w:hAnsiTheme="minorHAnsi"/>
+          <w:rFonts w:ascii="Calibri" w:hAnsi="Calibri" w:eastAsia="Calibri" w:cs="" w:cstheme="minorBidi" w:eastAsiaTheme="minorHAnsi"/>
           <w:b w:val="false"/>
           <w:b w:val="false"/>
           <w:i w:val="false"/>
@@ -1965,7 +2258,7 @@
           <w:effect w:val="none"/>
         </w:rPr>
       </w:pPr>
-      <w:del w:id="56" w:author="Unknown Author" w:date="2020-04-02T22:53:39Z">
+      <w:del w:id="99" w:author="Unknown Author" w:date="2020-04-02T22:53:39Z">
         <w:r>
           <w:rPr>
             <w:rFonts w:eastAsia="Calibri" w:cs="" w:cstheme="minorBidi" w:eastAsiaTheme="minorHAnsi"/>
@@ -1982,6 +2275,7 @@
             <w:effect w:val="none"/>
           </w:rPr>
           <w:delText>Invoice -&gt; invoiceID ????</w:delText>
+          <w:rPrChange w:id="0" w:author="Unknown Author" w:date="2020-04-03T00:27:12Z"/>
         </w:r>
       </w:del>
     </w:p>
@@ -1992,7 +2286,9 @@
         <w:bidi w:val="0"/>
         <w:spacing w:lineRule="auto" w:line="331" w:before="114" w:after="114"/>
         <w:jc w:val="left"/>
-        <w:rPr/>
+        <w:rPr>
+          <w:highlight w:val="yellow"/>
+        </w:rPr>
       </w:pPr>
       <w:r>
         <w:rPr>
@@ -2005,8 +2301,10 @@
           <w:dstrike w:val="false"/>
           <w:color w:val="000000"/>
           <w:sz w:val="22"/>
+          <w:highlight w:val="yellow"/>
           <w:u w:val="none"/>
           <w:effect w:val="none"/>
+          <w:rPrChange w:id="0" w:author="Unknown Author" w:date="2020-04-03T00:27:12Z"/>
         </w:rPr>
         <w:t>invoice_lineID -&gt; {quantity, foodID, invoiceID}</w:t>
       </w:r>

</xml_diff>

<commit_message>
td a dar3 com contexto update
</commit_message>
<xml_diff>
--- a/contexto.docx
+++ b/contexto.docx
@@ -430,13 +430,7 @@
         <w:rPr>
           <w:rFonts w:ascii="Arial" w:hAnsi="Arial"/>
         </w:rPr>
-        <w:t>{</w:t>
-      </w:r>
-      <w:r>
-        <w:rPr>
-          <w:rFonts w:ascii="Arial" w:hAnsi="Arial"/>
-        </w:rPr>
-        <w:t>driverNIF} -&gt; {ss_number, start_date, team_leader, /rating_average}</w:t>
+        <w:t>{driverNIF} -&gt; {ss_number, start_date, team_leader, /rating_average}</w:t>
       </w:r>
     </w:p>
     <w:p>
@@ -720,7 +714,19 @@
         <w:rPr>
           <w:rFonts w:ascii="Arial" w:hAnsi="Arial"/>
         </w:rPr>
-        <w:t>Não viola BCNF porque nenhum atributo no lado direito depende de outro no lado direito: end não depende de vehicle_license_plate, nem vice-versa. Apesar da chave ser única e respeitar a normalização, não impede que um condutor tenha períodos sobrepostos.</w:t>
+        <w:t xml:space="preserve">Não viola BCNF porque nenhum atributo no lado direito depende de outro no lado direito: end não depende de vehicle_license_plate, nem vice-versa. Apesar da chave ser única e respeitar a normalização, não impede que um condutor </w:t>
+      </w:r>
+      <w:r>
+        <w:rPr>
+          <w:rFonts w:ascii="Arial" w:hAnsi="Arial"/>
+        </w:rPr>
+        <w:t>e um carro</w:t>
+      </w:r>
+      <w:r>
+        <w:rPr>
+          <w:rFonts w:ascii="Arial" w:hAnsi="Arial"/>
+        </w:rPr>
+        <w:t xml:space="preserve"> tenha períodos sobrepostos.</w:t>
       </w:r>
     </w:p>
     <w:p>
@@ -940,50 +946,22 @@
         <w:rPr>
           <w:rFonts w:ascii="Arial" w:hAnsi="Arial"/>
         </w:rPr>
-        <w:t xml:space="preserve">, date, </w:t>
-      </w:r>
-      <w:ins w:id="0" w:author="Unknown Author" w:date="2020-04-05T00:01:17Z">
-        <w:r>
-          <w:rPr>
-            <w:rFonts w:ascii="Arial" w:hAnsi="Arial"/>
-          </w:rPr>
-          <w:t>/</w:t>
-        </w:r>
-      </w:ins>
-      <w:r>
-        <w:rPr>
-          <w:rFonts w:ascii="Arial" w:hAnsi="Arial"/>
-        </w:rPr>
-        <w:t xml:space="preserve">price, specification, delivery_fee, customerNIF -&gt; Customer, driverNIF -&gt; Driver, locationID -&gt; Location, paymentTypeID -&gt; PaymentType, creditCardID -&gt; CreditCard) </w:t>
-      </w:r>
-    </w:p>
-    <w:p>
-      <w:pPr>
-        <w:pStyle w:val="Normal"/>
-        <w:spacing w:lineRule="auto" w:line="240"/>
-        <w:rPr>
-          <w:rFonts w:ascii="Arial" w:hAnsi="Arial"/>
-        </w:rPr>
-      </w:pPr>
-      <w:r>
-        <w:rPr>
-          <w:rFonts w:ascii="Arial" w:hAnsi="Arial"/>
-        </w:rPr>
-        <w:t xml:space="preserve">{demandID} -&gt; {date, </w:t>
-      </w:r>
-      <w:ins w:id="1" w:author="Unknown Author" w:date="2020-04-05T00:01:22Z">
-        <w:r>
-          <w:rPr>
-            <w:rFonts w:ascii="Arial" w:hAnsi="Arial"/>
-          </w:rPr>
-          <w:t>/</w:t>
-        </w:r>
-      </w:ins>
-      <w:r>
-        <w:rPr>
-          <w:rFonts w:ascii="Arial" w:hAnsi="Arial"/>
-        </w:rPr>
-        <w:t>price, specification, delivery_fee, customerNIF, driverNIF, locationID, paymentTypeID, creditCardID}</w:t>
+        <w:t xml:space="preserve">, date, /price, specification, delivery_fee, customerNIF -&gt; Customer, driverNIF -&gt; Driver, locationID -&gt; Location, paymentTypeID -&gt; PaymentType, creditCardID -&gt; CreditCard) </w:t>
+      </w:r>
+    </w:p>
+    <w:p>
+      <w:pPr>
+        <w:pStyle w:val="Normal"/>
+        <w:spacing w:lineRule="auto" w:line="240"/>
+        <w:rPr>
+          <w:rFonts w:ascii="Arial" w:hAnsi="Arial"/>
+        </w:rPr>
+      </w:pPr>
+      <w:r>
+        <w:rPr>
+          <w:rFonts w:ascii="Arial" w:hAnsi="Arial"/>
+        </w:rPr>
+        <w:t>{demandID} -&gt; {date, /price, specification, delivery_fee, customerNIF, driverNIF, locationID, paymentTypeID, creditCardID}</w:t>
       </w:r>
     </w:p>
     <w:p>
@@ -1288,305 +1266,13 @@
       <w:pPr>
         <w:pStyle w:val="Normal"/>
         <w:spacing w:lineRule="auto" w:line="240"/>
-        <w:rPr>
-          <w:rFonts w:ascii="Arial" w:hAnsi="Arial"/>
-        </w:rPr>
-      </w:pPr>
-      <w:r>
-        <w:rPr>
-          <w:rFonts w:ascii="Arial" w:hAnsi="Arial"/>
-        </w:rPr>
-        <w:t>Não viola BCNF porque só pode existir uma review por demand e se a demand for apagada então a review também devia ser.</w:t>
-      </w:r>
-    </w:p>
-    <w:p>
-      <w:pPr>
-        <w:pStyle w:val="Normal"/>
-        <w:spacing w:lineRule="auto" w:line="240"/>
-        <w:rPr>
-          <w:rFonts w:ascii="Arial" w:hAnsi="Arial"/>
-        </w:rPr>
-      </w:pPr>
-      <w:r>
-        <w:rPr>
-          <w:rFonts w:ascii="Arial" w:hAnsi="Arial"/>
-        </w:rPr>
-      </w:r>
-    </w:p>
-    <w:p>
-      <w:pPr>
-        <w:pStyle w:val="Normal"/>
-        <w:spacing w:lineRule="auto" w:line="240"/>
-        <w:rPr>
-          <w:rFonts w:ascii="Arial" w:hAnsi="Arial"/>
-        </w:rPr>
-      </w:pPr>
-      <w:r>
-        <w:rPr>
-          <w:rFonts w:ascii="Arial" w:hAnsi="Arial"/>
-        </w:rPr>
-        <w:t>Demanded (</w:t>
-      </w:r>
-      <w:r>
-        <w:rPr>
-          <w:rFonts w:ascii="Arial" w:hAnsi="Arial"/>
-          <w:u w:val="single"/>
-        </w:rPr>
-        <w:t>foodID</w:t>
-      </w:r>
-      <w:r>
-        <w:rPr>
-          <w:rFonts w:ascii="Arial" w:hAnsi="Arial"/>
-        </w:rPr>
-        <w:t xml:space="preserve"> -&gt; Food, </w:t>
-      </w:r>
-      <w:r>
-        <w:rPr>
-          <w:rFonts w:ascii="Arial" w:hAnsi="Arial"/>
-          <w:u w:val="single"/>
-        </w:rPr>
-        <w:t>demandID</w:t>
-      </w:r>
-      <w:r>
-        <w:rPr>
-          <w:rFonts w:ascii="Arial" w:hAnsi="Arial"/>
-        </w:rPr>
-        <w:t xml:space="preserve"> -&gt; Demand, quantity)</w:t>
-      </w:r>
-    </w:p>
-    <w:p>
-      <w:pPr>
-        <w:pStyle w:val="Normal"/>
-        <w:spacing w:lineRule="auto" w:line="240"/>
         <w:rPr/>
       </w:pPr>
       <w:r>
         <w:rPr>
           <w:rFonts w:ascii="Arial" w:hAnsi="Arial"/>
         </w:rPr>
-        <w:t>{foodID, demandID} -&gt; {quantity}</w:t>
-      </w:r>
-    </w:p>
-    <w:p>
-      <w:pPr>
-        <w:pStyle w:val="Normal"/>
-        <w:spacing w:lineRule="auto" w:line="240"/>
-        <w:rPr>
-          <w:rFonts w:ascii="Arial" w:hAnsi="Arial"/>
-        </w:rPr>
-      </w:pPr>
-      <w:r>
-        <w:rPr>
-          <w:rFonts w:ascii="Arial" w:hAnsi="Arial"/>
-        </w:rPr>
-        <w:t>Não viola BCNF porque a quantidade depende exclusivamente da demand e da comida.</w:t>
-      </w:r>
-    </w:p>
-    <w:p>
-      <w:pPr>
-        <w:pStyle w:val="Normal"/>
-        <w:spacing w:lineRule="auto" w:line="240"/>
-        <w:rPr>
-          <w:rFonts w:ascii="Arial" w:hAnsi="Arial"/>
-        </w:rPr>
-      </w:pPr>
-      <w:r>
-        <w:rPr>
-          <w:rFonts w:ascii="Arial" w:hAnsi="Arial"/>
-        </w:rPr>
-      </w:r>
-    </w:p>
-    <w:p>
-      <w:pPr>
-        <w:pStyle w:val="Normal"/>
-        <w:spacing w:lineRule="auto" w:line="240"/>
-        <w:rPr>
-          <w:highlight w:val="yellow"/>
-        </w:rPr>
-      </w:pPr>
-      <w:r>
-        <w:rPr>
-          <w:rFonts w:ascii="Arial" w:hAnsi="Arial"/>
-        </w:rPr>
-        <w:t>Restaurant (</w:t>
-      </w:r>
-      <w:r>
-        <w:rPr>
-          <w:rFonts w:ascii="Arial" w:hAnsi="Arial"/>
-          <w:u w:val="single"/>
-        </w:rPr>
-        <w:t>restaurantID</w:t>
-      </w:r>
-      <w:r>
-        <w:rPr>
-          <w:rFonts w:ascii="Arial" w:hAnsi="Arial"/>
-        </w:rPr>
-        <w:t xml:space="preserve">, name, NIF, locationID -&gt;Location, /rating_average, restaurantTypeID -&gt; RestaurantType) </w:t>
-      </w:r>
-    </w:p>
-    <w:p>
-      <w:pPr>
-        <w:pStyle w:val="Normal"/>
-        <w:spacing w:lineRule="auto" w:line="240"/>
-        <w:rPr/>
-      </w:pPr>
-      <w:r>
-        <w:rPr>
-          <w:rFonts w:ascii="Arial" w:hAnsi="Arial"/>
-        </w:rPr>
-        <w:t>{</w:t>
-      </w:r>
-      <w:r>
-        <w:rPr>
-          <w:rFonts w:ascii="Arial" w:hAnsi="Arial"/>
-        </w:rPr>
-        <w:t>restaurantID} -&gt; {name, NIF, locationID, /rating_average, restaurantTypeID}</w:t>
-      </w:r>
-    </w:p>
-    <w:p>
-      <w:pPr>
-        <w:pStyle w:val="Normal"/>
-        <w:spacing w:lineRule="auto" w:line="240"/>
-        <w:rPr>
-          <w:rFonts w:ascii="Arial" w:hAnsi="Arial"/>
-        </w:rPr>
-      </w:pPr>
-      <w:r>
-        <w:rPr>
-          <w:rFonts w:ascii="Arial" w:hAnsi="Arial"/>
-        </w:rPr>
-        <w:t>Não viola BCNF porque todos os atributos à direita dependem do restaurantID.</w:t>
-      </w:r>
-    </w:p>
-    <w:p>
-      <w:pPr>
-        <w:pStyle w:val="Normal"/>
-        <w:spacing w:lineRule="auto" w:line="240"/>
-        <w:rPr>
-          <w:rFonts w:ascii="Arial" w:hAnsi="Arial"/>
-        </w:rPr>
-      </w:pPr>
-      <w:r>
-        <w:rPr>
-          <w:rFonts w:ascii="Arial" w:hAnsi="Arial"/>
-        </w:rPr>
-      </w:r>
-    </w:p>
-    <w:p>
-      <w:pPr>
-        <w:pStyle w:val="Normal"/>
-        <w:spacing w:lineRule="auto" w:line="240"/>
-        <w:rPr>
-          <w:rFonts w:ascii="Arial" w:hAnsi="Arial"/>
-        </w:rPr>
-      </w:pPr>
-      <w:bookmarkStart w:id="4" w:name="__DdeLink__172_1923339792"/>
-      <w:r>
-        <w:rPr>
-          <w:rFonts w:ascii="Arial" w:hAnsi="Arial"/>
-        </w:rPr>
-        <w:t>RestaurantType</w:t>
-      </w:r>
-      <w:bookmarkEnd w:id="4"/>
-      <w:r>
-        <w:rPr>
-          <w:rFonts w:ascii="Arial" w:hAnsi="Arial"/>
-        </w:rPr>
-        <w:t xml:space="preserve"> (</w:t>
-      </w:r>
-      <w:r>
-        <w:rPr>
-          <w:rFonts w:ascii="Arial" w:hAnsi="Arial"/>
-          <w:u w:val="single"/>
-        </w:rPr>
-        <w:t>restaurantTypeID</w:t>
-      </w:r>
-      <w:r>
-        <w:rPr>
-          <w:rFonts w:ascii="Arial" w:hAnsi="Arial"/>
-        </w:rPr>
-        <w:t>, type)</w:t>
-      </w:r>
-    </w:p>
-    <w:p>
-      <w:pPr>
-        <w:pStyle w:val="Normal"/>
-        <w:spacing w:lineRule="auto" w:line="240"/>
-        <w:rPr/>
-      </w:pPr>
-      <w:r>
-        <w:rPr>
-          <w:rFonts w:ascii="Arial" w:hAnsi="Arial"/>
-        </w:rPr>
-        <w:t>{</w:t>
-      </w:r>
-      <w:r>
-        <w:rPr>
-          <w:rFonts w:ascii="Arial" w:hAnsi="Arial"/>
-        </w:rPr>
-        <w:t>restaurantTypeID} -&gt; {type}</w:t>
-      </w:r>
-    </w:p>
-    <w:p>
-      <w:pPr>
-        <w:pStyle w:val="Normal"/>
-        <w:spacing w:lineRule="auto" w:line="240"/>
-        <w:rPr>
-          <w:rFonts w:ascii="Arial" w:hAnsi="Arial"/>
-        </w:rPr>
-      </w:pPr>
-      <w:r>
-        <w:rPr>
-          <w:rFonts w:ascii="Arial" w:hAnsi="Arial"/>
-        </w:rPr>
-        <w:t>Não viola BCNF porque todos os atributos à direita são não primos e só tem um atributo de cada lado.</w:t>
-      </w:r>
-    </w:p>
-    <w:p>
-      <w:pPr>
-        <w:pStyle w:val="Normal"/>
-        <w:spacing w:lineRule="auto" w:line="240"/>
-        <w:rPr>
-          <w:rFonts w:ascii="Arial" w:hAnsi="Arial"/>
-        </w:rPr>
-      </w:pPr>
-      <w:r>
-        <w:rPr>
-          <w:rFonts w:ascii="Arial" w:hAnsi="Arial"/>
-        </w:rPr>
-      </w:r>
-    </w:p>
-    <w:p>
-      <w:pPr>
-        <w:pStyle w:val="TextBody"/>
-        <w:spacing w:lineRule="auto" w:line="240" w:before="0" w:after="160"/>
-        <w:rPr>
-          <w:rFonts w:ascii="Arial" w:hAnsi="Arial"/>
-        </w:rPr>
-      </w:pPr>
-      <w:bookmarkStart w:id="5" w:name="docs-internal-guid-8616f799-7fff-e4e4-3e"/>
-      <w:bookmarkEnd w:id="5"/>
-      <w:r>
-        <w:rPr>
-          <w:rFonts w:ascii="Arial" w:hAnsi="Arial"/>
-          <w:color w:val="000000"/>
-        </w:rPr>
-        <w:t>Location (</w:t>
-      </w:r>
-      <w:r>
-        <w:rPr>
-          <w:rFonts w:ascii="Arial" w:hAnsi="Arial"/>
-          <w:color w:val="000000"/>
-          <w:u w:val="single"/>
-        </w:rPr>
-        <w:t>locationID</w:t>
-      </w:r>
-      <w:r>
-        <w:rPr>
-          <w:rFonts w:ascii="Arial" w:hAnsi="Arial"/>
-          <w:color w:val="000000"/>
-        </w:rPr>
-        <w:t>, city, street_name, street_number, postal_code)</w:t>
+        <w:t>.</w:t>
       </w:r>
     </w:p>
     <w:p>
@@ -1600,35 +1286,364 @@
           <w:rFonts w:ascii="Arial" w:hAnsi="Arial"/>
           <w:color w:val="000000"/>
         </w:rPr>
-        <w:t>{</w:t>
-      </w:r>
-      <w:r>
-        <w:rPr>
-          <w:rFonts w:ascii="Arial" w:hAnsi="Arial"/>
-          <w:color w:val="000000"/>
-        </w:rPr>
-        <w:t>locationID} -&gt; {city, street_name, street_number, postal_code}</w:t>
-      </w:r>
-    </w:p>
-    <w:p>
-      <w:pPr>
-        <w:pStyle w:val="Normal"/>
-        <w:spacing w:lineRule="auto" w:line="240" w:before="0" w:after="103"/>
-        <w:rPr>
-          <w:rFonts w:ascii="Arial" w:hAnsi="Arial"/>
-        </w:rPr>
-      </w:pPr>
-      <w:r>
-        <w:rPr>
-          <w:rFonts w:ascii="Arial" w:hAnsi="Arial"/>
-        </w:rPr>
-        <w:t>Não viola BCNF porque todos os atributos à direita são não primos.</w:t>
-      </w:r>
-    </w:p>
-    <w:p>
-      <w:pPr>
-        <w:pStyle w:val="Normal"/>
-        <w:spacing w:lineRule="auto" w:line="240" w:before="57" w:after="217"/>
+        <w:t xml:space="preserve">Viola BCNF porque </w:t>
+      </w:r>
+      <w:r>
+        <w:rPr>
+          <w:rFonts w:eastAsia="Calibri" w:cs="" w:ascii="Arial" w:hAnsi="Arial" w:cstheme="minorBidi" w:eastAsiaTheme="minorHAnsi"/>
+          <w:color w:val="auto"/>
+          <w:kern w:val="0"/>
+          <w:sz w:val="22"/>
+          <w:szCs w:val="22"/>
+          <w:lang w:val="pt-PT" w:eastAsia="en-US" w:bidi="ar-SA"/>
+        </w:rPr>
+        <w:t>o Restaurant, name e price dependem todos da foodID</w:t>
+      </w:r>
+      <w:r>
+        <w:rPr>
+          <w:rFonts w:ascii="Arial" w:hAnsi="Arial"/>
+          <w:color w:val="000000"/>
+        </w:rPr>
+        <w:t>, mas não viola 3NF porque existe</w:t>
+      </w:r>
+      <w:r>
+        <w:rPr>
+          <w:rFonts w:eastAsia="Calibri" w:ascii="Arial" w:hAnsi="Arial"/>
+          <w:color w:val="000000"/>
+        </w:rPr>
+        <w:t xml:space="preserve"> atributos à direita que são parte de outra key.</w:t>
+      </w:r>
+    </w:p>
+    <w:p>
+      <w:pPr>
+        <w:pStyle w:val="Normal"/>
+        <w:spacing w:lineRule="auto" w:line="240"/>
+        <w:rPr>
+          <w:rFonts w:ascii="Arial" w:hAnsi="Arial"/>
+        </w:rPr>
+      </w:pPr>
+      <w:r>
+        <w:rPr>
+          <w:rFonts w:ascii="Arial" w:hAnsi="Arial"/>
+        </w:rPr>
+      </w:r>
+    </w:p>
+    <w:p>
+      <w:pPr>
+        <w:pStyle w:val="Normal"/>
+        <w:spacing w:lineRule="auto" w:line="240"/>
+        <w:rPr/>
+      </w:pPr>
+      <w:r>
+        <w:rPr>
+          <w:rFonts w:ascii="Arial" w:hAnsi="Arial"/>
+        </w:rPr>
+        <w:t>Demanded (</w:t>
+      </w:r>
+      <w:r>
+        <w:rPr>
+          <w:rFonts w:ascii="Arial" w:hAnsi="Arial"/>
+          <w:i w:val="false"/>
+          <w:iCs w:val="false"/>
+          <w:u w:val="single"/>
+        </w:rPr>
+        <w:t>DemandedID</w:t>
+      </w:r>
+      <w:r>
+        <w:rPr>
+          <w:rFonts w:ascii="Arial" w:hAnsi="Arial"/>
+        </w:rPr>
+        <w:t xml:space="preserve">, </w:t>
+      </w:r>
+      <w:r>
+        <w:rPr>
+          <w:rFonts w:ascii="Arial" w:hAnsi="Arial"/>
+          <w:u w:val="none"/>
+        </w:rPr>
+        <w:t>foodID</w:t>
+      </w:r>
+      <w:r>
+        <w:rPr>
+          <w:rFonts w:ascii="Arial" w:hAnsi="Arial"/>
+        </w:rPr>
+        <w:t xml:space="preserve"> -&gt; Food, </w:t>
+      </w:r>
+      <w:r>
+        <w:rPr>
+          <w:rFonts w:ascii="Arial" w:hAnsi="Arial"/>
+          <w:u w:val="none"/>
+        </w:rPr>
+        <w:t>demandID</w:t>
+      </w:r>
+      <w:r>
+        <w:rPr>
+          <w:rFonts w:ascii="Arial" w:hAnsi="Arial"/>
+        </w:rPr>
+        <w:t xml:space="preserve"> -&gt; Demand, quantity)</w:t>
+      </w:r>
+    </w:p>
+    <w:p>
+      <w:pPr>
+        <w:pStyle w:val="Normal"/>
+        <w:spacing w:lineRule="auto" w:line="240"/>
+        <w:rPr>
+          <w:rFonts w:ascii="Arial" w:hAnsi="Arial"/>
+        </w:rPr>
+      </w:pPr>
+      <w:r>
+        <w:rPr>
+          <w:rFonts w:ascii="Arial" w:hAnsi="Arial"/>
+        </w:rPr>
+        <w:t xml:space="preserve">{ </w:t>
+      </w:r>
+      <w:r>
+        <w:rPr>
+          <w:rFonts w:ascii="Arial" w:hAnsi="Arial"/>
+          <w:i w:val="false"/>
+          <w:iCs w:val="false"/>
+          <w:u w:val="single"/>
+        </w:rPr>
+        <w:t xml:space="preserve">DemandedID} </w:t>
+      </w:r>
+      <w:r>
+        <w:rPr>
+          <w:rFonts w:eastAsia="Calibri" w:cs="" w:ascii="Arial" w:hAnsi="Arial" w:cstheme="minorBidi" w:eastAsiaTheme="minorHAnsi"/>
+          <w:i w:val="false"/>
+          <w:iCs w:val="false"/>
+          <w:color w:val="auto"/>
+          <w:kern w:val="0"/>
+          <w:sz w:val="22"/>
+          <w:szCs w:val="22"/>
+          <w:u w:val="single"/>
+          <w:lang w:val="pt-PT" w:eastAsia="en-US" w:bidi="ar-SA"/>
+        </w:rPr>
+        <w:t>-&gt; {foodID, demandID, quantity}</w:t>
+      </w:r>
+    </w:p>
+    <w:p>
+      <w:pPr>
+        <w:pStyle w:val="Normal"/>
+        <w:spacing w:lineRule="auto" w:line="240"/>
+        <w:rPr>
+          <w:rFonts w:ascii="Arial" w:hAnsi="Arial"/>
+        </w:rPr>
+      </w:pPr>
+      <w:r>
+        <w:rPr>
+          <w:rFonts w:ascii="Arial" w:hAnsi="Arial"/>
+          <w:color w:val="000000"/>
+        </w:rPr>
+        <w:t xml:space="preserve">Viola BCNF porque a </w:t>
+      </w:r>
+      <w:r>
+        <w:rPr>
+          <w:rFonts w:eastAsia="Calibri" w:cs="" w:ascii="Arial" w:hAnsi="Arial" w:cstheme="minorBidi" w:eastAsiaTheme="minorHAnsi"/>
+          <w:i w:val="false"/>
+          <w:iCs w:val="false"/>
+          <w:color w:val="auto"/>
+          <w:kern w:val="0"/>
+          <w:sz w:val="22"/>
+          <w:szCs w:val="22"/>
+          <w:u w:val="single"/>
+          <w:lang w:val="pt-PT" w:eastAsia="en-US" w:bidi="ar-SA"/>
+        </w:rPr>
+        <w:t>quantity, foodID e demandID</w:t>
+      </w:r>
+      <w:r>
+        <w:rPr>
+          <w:rFonts w:ascii="Arial" w:hAnsi="Arial"/>
+          <w:color w:val="000000"/>
+        </w:rPr>
+        <w:t xml:space="preserve"> depende</w:t>
+      </w:r>
+      <w:r>
+        <w:rPr>
+          <w:rFonts w:ascii="Arial" w:hAnsi="Arial"/>
+          <w:color w:val="000000"/>
+        </w:rPr>
+        <w:t>m</w:t>
+      </w:r>
+      <w:r>
+        <w:rPr>
+          <w:rFonts w:ascii="Arial" w:hAnsi="Arial"/>
+          <w:color w:val="000000"/>
+        </w:rPr>
+        <w:t xml:space="preserve"> da demand</w:t>
+      </w:r>
+      <w:r>
+        <w:rPr>
+          <w:rFonts w:ascii="Arial" w:hAnsi="Arial"/>
+          <w:color w:val="000000"/>
+        </w:rPr>
+        <w:t>ed</w:t>
+      </w:r>
+      <w:r>
+        <w:rPr>
+          <w:rFonts w:ascii="Arial" w:hAnsi="Arial"/>
+          <w:color w:val="000000"/>
+        </w:rPr>
+        <w:t>ID, mas não viola 3NF porque existe</w:t>
+      </w:r>
+      <w:r>
+        <w:rPr>
+          <w:rFonts w:eastAsia="Calibri" w:ascii="Arial" w:hAnsi="Arial"/>
+          <w:color w:val="000000"/>
+        </w:rPr>
+        <w:t xml:space="preserve"> atributos à direita que são parte de outra key.</w:t>
+      </w:r>
+    </w:p>
+    <w:p>
+      <w:pPr>
+        <w:pStyle w:val="Normal"/>
+        <w:spacing w:lineRule="auto" w:line="240"/>
+        <w:rPr>
+          <w:rFonts w:ascii="Arial" w:hAnsi="Arial"/>
+        </w:rPr>
+      </w:pPr>
+      <w:r>
+        <w:rPr>
+          <w:rFonts w:ascii="Arial" w:hAnsi="Arial"/>
+        </w:rPr>
+      </w:r>
+    </w:p>
+    <w:p>
+      <w:pPr>
+        <w:pStyle w:val="Normal"/>
+        <w:spacing w:lineRule="auto" w:line="240"/>
+        <w:rPr>
+          <w:highlight w:val="yellow"/>
+        </w:rPr>
+      </w:pPr>
+      <w:r>
+        <w:rPr>
+          <w:rFonts w:ascii="Arial" w:hAnsi="Arial"/>
+        </w:rPr>
+        <w:t>Restaurant (</w:t>
+      </w:r>
+      <w:r>
+        <w:rPr>
+          <w:rFonts w:ascii="Arial" w:hAnsi="Arial"/>
+          <w:u w:val="single"/>
+        </w:rPr>
+        <w:t>restaurantID</w:t>
+      </w:r>
+      <w:r>
+        <w:rPr>
+          <w:rFonts w:ascii="Arial" w:hAnsi="Arial"/>
+        </w:rPr>
+        <w:t xml:space="preserve">, name, NIF, locationID -&gt;Location, /rating_average, restaurantTypeID -&gt; RestaurantType) </w:t>
+      </w:r>
+    </w:p>
+    <w:p>
+      <w:pPr>
+        <w:pStyle w:val="Normal"/>
+        <w:spacing w:lineRule="auto" w:line="240"/>
+        <w:rPr/>
+      </w:pPr>
+      <w:r>
+        <w:rPr>
+          <w:rFonts w:ascii="Arial" w:hAnsi="Arial"/>
+        </w:rPr>
+        <w:t>{restaurantID} -&gt; {name, NIF, locationID, /rating_average, restaurantTypeID}</w:t>
+      </w:r>
+    </w:p>
+    <w:p>
+      <w:pPr>
+        <w:pStyle w:val="Normal"/>
+        <w:spacing w:lineRule="auto" w:line="240"/>
+        <w:rPr>
+          <w:rFonts w:ascii="Arial" w:hAnsi="Arial"/>
+        </w:rPr>
+      </w:pPr>
+      <w:r>
+        <w:rPr>
+          <w:rFonts w:ascii="Arial" w:hAnsi="Arial"/>
+        </w:rPr>
+        <w:t>Não viola BCNF porque todos os atributos à direita dependem do restaurantID.</w:t>
+      </w:r>
+    </w:p>
+    <w:p>
+      <w:pPr>
+        <w:pStyle w:val="Normal"/>
+        <w:spacing w:lineRule="auto" w:line="240"/>
+        <w:rPr>
+          <w:rFonts w:ascii="Arial" w:hAnsi="Arial"/>
+        </w:rPr>
+      </w:pPr>
+      <w:r>
+        <w:rPr>
+          <w:rFonts w:ascii="Arial" w:hAnsi="Arial"/>
+        </w:rPr>
+      </w:r>
+    </w:p>
+    <w:p>
+      <w:pPr>
+        <w:pStyle w:val="Normal"/>
+        <w:spacing w:lineRule="auto" w:line="240"/>
+        <w:rPr>
+          <w:rFonts w:ascii="Arial" w:hAnsi="Arial"/>
+        </w:rPr>
+      </w:pPr>
+      <w:bookmarkStart w:id="4" w:name="__DdeLink__172_1923339792"/>
+      <w:r>
+        <w:rPr>
+          <w:rFonts w:ascii="Arial" w:hAnsi="Arial"/>
+        </w:rPr>
+        <w:t>RestaurantType</w:t>
+      </w:r>
+      <w:bookmarkEnd w:id="4"/>
+      <w:r>
+        <w:rPr>
+          <w:rFonts w:ascii="Arial" w:hAnsi="Arial"/>
+        </w:rPr>
+        <w:t xml:space="preserve"> (</w:t>
+      </w:r>
+      <w:r>
+        <w:rPr>
+          <w:rFonts w:ascii="Arial" w:hAnsi="Arial"/>
+          <w:u w:val="single"/>
+        </w:rPr>
+        <w:t>restaurantTypeID</w:t>
+      </w:r>
+      <w:r>
+        <w:rPr>
+          <w:rFonts w:ascii="Arial" w:hAnsi="Arial"/>
+        </w:rPr>
+        <w:t>, type)</w:t>
+      </w:r>
+    </w:p>
+    <w:p>
+      <w:pPr>
+        <w:pStyle w:val="Normal"/>
+        <w:spacing w:lineRule="auto" w:line="240"/>
+        <w:rPr/>
+      </w:pPr>
+      <w:r>
+        <w:rPr>
+          <w:rFonts w:ascii="Arial" w:hAnsi="Arial"/>
+        </w:rPr>
+        <w:t>{restaurantTypeID} -&gt; {type}</w:t>
+      </w:r>
+    </w:p>
+    <w:p>
+      <w:pPr>
+        <w:pStyle w:val="Normal"/>
+        <w:spacing w:lineRule="auto" w:line="240"/>
+        <w:rPr>
+          <w:rFonts w:ascii="Arial" w:hAnsi="Arial"/>
+        </w:rPr>
+      </w:pPr>
+      <w:r>
+        <w:rPr>
+          <w:rFonts w:ascii="Arial" w:hAnsi="Arial"/>
+        </w:rPr>
+        <w:t>Não viola BCNF porque todos os atributos à direita são não primos e só tem um atributo de cada lado.</w:t>
+      </w:r>
+    </w:p>
+    <w:p>
+      <w:pPr>
+        <w:pStyle w:val="Normal"/>
+        <w:spacing w:lineRule="auto" w:line="240"/>
         <w:rPr>
           <w:rFonts w:ascii="Arial" w:hAnsi="Arial"/>
         </w:rPr>
@@ -1642,17 +1657,19 @@
     <w:p>
       <w:pPr>
         <w:pStyle w:val="TextBody"/>
-        <w:spacing w:lineRule="auto" w:line="240" w:before="183" w:after="183"/>
-        <w:rPr>
-          <w:rFonts w:ascii="Arial" w:hAnsi="Arial"/>
-        </w:rPr>
-      </w:pPr>
-      <w:r>
-        <w:rPr>
-          <w:rFonts w:ascii="Arial" w:hAnsi="Arial"/>
-          <w:color w:val="000000"/>
-        </w:rPr>
-        <w:t>Invoice (</w:t>
+        <w:spacing w:lineRule="auto" w:line="240" w:before="0" w:after="160"/>
+        <w:rPr>
+          <w:rFonts w:ascii="Arial" w:hAnsi="Arial"/>
+        </w:rPr>
+      </w:pPr>
+      <w:bookmarkStart w:id="5" w:name="docs-internal-guid-8616f799-7fff-e4e4-3e"/>
+      <w:bookmarkEnd w:id="5"/>
+      <w:r>
+        <w:rPr>
+          <w:rFonts w:ascii="Arial" w:hAnsi="Arial"/>
+          <w:color w:val="000000"/>
+        </w:rPr>
+        <w:t>Location (</w:t>
       </w:r>
       <w:r>
         <w:rPr>
@@ -1660,14 +1677,14 @@
           <w:color w:val="000000"/>
           <w:u w:val="single"/>
         </w:rPr>
-        <w:t>id</w:t>
-      </w:r>
-      <w:r>
-        <w:rPr>
-          <w:rFonts w:ascii="Arial" w:hAnsi="Arial"/>
-          <w:color w:val="000000"/>
-        </w:rPr>
-        <w:t>, /total, date, demandID -&gt; Demand)</w:t>
+        <w:t>locationID</w:t>
+      </w:r>
+      <w:r>
+        <w:rPr>
+          <w:rFonts w:ascii="Arial" w:hAnsi="Arial"/>
+          <w:color w:val="000000"/>
+        </w:rPr>
+        <w:t>, city, street_name, street_number, postal_code)</w:t>
       </w:r>
     </w:p>
     <w:p>
@@ -1681,14 +1698,81 @@
           <w:rFonts w:ascii="Arial" w:hAnsi="Arial"/>
           <w:color w:val="000000"/>
         </w:rPr>
-        <w:t>{</w:t>
-      </w:r>
-      <w:r>
-        <w:rPr>
-          <w:rFonts w:ascii="Arial" w:hAnsi="Arial"/>
-          <w:color w:val="000000"/>
-        </w:rPr>
-        <w:t>id} -&gt; {/total, date, demandID}</w:t>
+        <w:t>{locationID} -&gt; {city, street_name, street_number, postal_code}</w:t>
+      </w:r>
+    </w:p>
+    <w:p>
+      <w:pPr>
+        <w:pStyle w:val="Normal"/>
+        <w:spacing w:lineRule="auto" w:line="240" w:before="0" w:after="103"/>
+        <w:rPr>
+          <w:rFonts w:ascii="Arial" w:hAnsi="Arial"/>
+        </w:rPr>
+      </w:pPr>
+      <w:r>
+        <w:rPr>
+          <w:rFonts w:ascii="Arial" w:hAnsi="Arial"/>
+        </w:rPr>
+        <w:t>Não viola BCNF porque todos os atributos à direita são não primos.</w:t>
+      </w:r>
+    </w:p>
+    <w:p>
+      <w:pPr>
+        <w:pStyle w:val="Normal"/>
+        <w:spacing w:lineRule="auto" w:line="240" w:before="57" w:after="217"/>
+        <w:rPr>
+          <w:rFonts w:ascii="Arial" w:hAnsi="Arial"/>
+        </w:rPr>
+      </w:pPr>
+      <w:r>
+        <w:rPr>
+          <w:rFonts w:ascii="Arial" w:hAnsi="Arial"/>
+        </w:rPr>
+      </w:r>
+    </w:p>
+    <w:p>
+      <w:pPr>
+        <w:pStyle w:val="TextBody"/>
+        <w:spacing w:lineRule="auto" w:line="240" w:before="183" w:after="183"/>
+        <w:rPr>
+          <w:rFonts w:ascii="Arial" w:hAnsi="Arial"/>
+        </w:rPr>
+      </w:pPr>
+      <w:r>
+        <w:rPr>
+          <w:rFonts w:ascii="Arial" w:hAnsi="Arial"/>
+          <w:color w:val="000000"/>
+        </w:rPr>
+        <w:t>Invoice (</w:t>
+      </w:r>
+      <w:r>
+        <w:rPr>
+          <w:rFonts w:ascii="Arial" w:hAnsi="Arial"/>
+          <w:color w:val="000000"/>
+          <w:u w:val="single"/>
+        </w:rPr>
+        <w:t>id</w:t>
+      </w:r>
+      <w:r>
+        <w:rPr>
+          <w:rFonts w:ascii="Arial" w:hAnsi="Arial"/>
+          <w:color w:val="000000"/>
+        </w:rPr>
+        <w:t>, /total, date, demandID -&gt; Demand)</w:t>
+      </w:r>
+    </w:p>
+    <w:p>
+      <w:pPr>
+        <w:pStyle w:val="TextBody"/>
+        <w:spacing w:lineRule="auto" w:line="240" w:before="183" w:after="183"/>
+        <w:rPr/>
+      </w:pPr>
+      <w:r>
+        <w:rPr>
+          <w:rFonts w:ascii="Arial" w:hAnsi="Arial"/>
+          <w:color w:val="000000"/>
+        </w:rPr>
+        <w:t>{id} -&gt; {/total, date, demandID}</w:t>
       </w:r>
     </w:p>
     <w:p>
@@ -1746,7 +1830,23 @@
         </w:rPr>
         <w:t xml:space="preserve">, quantity, </w:t>
       </w:r>
-      <w:bookmarkStart w:id="6" w:name="__DdeLink__189_586117856"/>
+      <w:bookmarkStart w:id="6" w:name="__DdeLink__172_2926678225"/>
+      <w:r>
+        <w:rPr>
+          <w:rFonts w:ascii="Arial" w:hAnsi="Arial"/>
+          <w:color w:val="000000"/>
+        </w:rPr>
+        <w:t>demandedID</w:t>
+      </w:r>
+      <w:bookmarkEnd w:id="6"/>
+      <w:r>
+        <w:rPr>
+          <w:rFonts w:ascii="Arial" w:hAnsi="Arial"/>
+          <w:color w:val="000000"/>
+        </w:rPr>
+        <w:t xml:space="preserve"> -&gt; </w:t>
+      </w:r>
+      <w:bookmarkStart w:id="7" w:name="__DdeLink__189_586117856"/>
       <w:r>
         <w:rPr>
           <w:rFonts w:eastAsia="Calibri" w:ascii="Arial" w:hAnsi="Arial"/>
@@ -1754,7 +1854,7 @@
         </w:rPr>
         <w:t>Demanded</w:t>
       </w:r>
-      <w:bookmarkEnd w:id="6"/>
+      <w:bookmarkEnd w:id="7"/>
       <w:r>
         <w:rPr>
           <w:rFonts w:ascii="Arial" w:hAnsi="Arial"/>
@@ -1762,7 +1862,7 @@
         </w:rPr>
         <w:t xml:space="preserve">, </w:t>
       </w:r>
-      <w:bookmarkStart w:id="7" w:name="__DdeLink__564_3604072699"/>
+      <w:bookmarkStart w:id="8" w:name="__DdeLink__564_3604072699"/>
       <w:r>
         <w:rPr>
           <w:rFonts w:ascii="Arial" w:hAnsi="Arial"/>
@@ -1770,7 +1870,7 @@
         </w:rPr>
         <w:t>invoiceID -&gt; Invoice</w:t>
       </w:r>
-      <w:bookmarkEnd w:id="7"/>
+      <w:bookmarkEnd w:id="8"/>
       <w:r>
         <w:rPr>
           <w:rFonts w:ascii="Arial" w:hAnsi="Arial"/>
@@ -1790,21 +1890,14 @@
           <w:rFonts w:ascii="Arial" w:hAnsi="Arial"/>
           <w:color w:val="000000"/>
         </w:rPr>
-        <w:t>{</w:t>
-      </w:r>
-      <w:r>
-        <w:rPr>
-          <w:rFonts w:ascii="Arial" w:hAnsi="Arial"/>
-          <w:color w:val="000000"/>
-        </w:rPr>
-        <w:t xml:space="preserve">invoice_lineID} -&gt; {quantity, </w:t>
+        <w:t xml:space="preserve">{invoice_lineID} -&gt; {quantity, </w:t>
       </w:r>
       <w:r>
         <w:rPr>
           <w:rFonts w:eastAsia="Calibri" w:ascii="Arial" w:hAnsi="Arial"/>
           <w:color w:val="000000"/>
         </w:rPr>
-        <w:t>Demanded</w:t>
+        <w:t xml:space="preserve">demandedID </w:t>
       </w:r>
       <w:r>
         <w:rPr>
@@ -1832,7 +1925,7 @@
           <w:rFonts w:eastAsia="Calibri" w:ascii="Arial" w:hAnsi="Arial"/>
           <w:color w:val="000000"/>
         </w:rPr>
-        <w:t>Demanded</w:t>
+        <w:t xml:space="preserve">demandedID </w:t>
       </w:r>
       <w:r>
         <w:rPr>

</xml_diff>